<commit_message>
Documentação do PI atualizada:
Quase completa, resta apenas adicionar algumas coisas.
</commit_message>
<xml_diff>
--- a/documentação/documentaçao padrão.docx
+++ b/documentação/documentaçao padrão.docx
@@ -1,45 +1,74 @@
 
 <file path=word/document.xml><?xml version="1.0" encoding="utf-8"?>
-<w:document xmlns:wpc="http://schemas.microsoft.com/office/word/2010/wordprocessingCanvas" xmlns:cx="http://schemas.microsoft.com/office/drawing/2014/chartex" xmlns:cx1="http://schemas.microsoft.com/office/drawing/2015/9/8/chartex" xmlns:cx2="http://schemas.microsoft.com/office/drawing/2015/10/21/chartex" xmlns:cx3="http://schemas.microsoft.com/office/drawing/2016/5/9/chartex" xmlns:cx4="http://schemas.microsoft.com/office/drawing/2016/5/10/chartex" xmlns:cx5="http://schemas.microsoft.com/office/drawing/2016/5/11/chartex" xmlns:cx6="http://schemas.microsoft.com/office/drawing/2016/5/12/chartex" xmlns:cx7="http://schemas.microsoft.com/office/drawing/2016/5/13/chartex" xmlns:cx8="http://schemas.microsoft.com/office/drawing/2016/5/14/chartex" xmlns:mc="http://schemas.openxmlformats.org/markup-compatibility/2006" xmlns:aink="http://schemas.microsoft.com/office/drawing/2016/ink" xmlns:am3d="http://schemas.microsoft.com/office/drawing/2017/model3d" xmlns:o="urn:schemas-microsoft-com:office:office" xmlns:oel="http://schemas.microsoft.com/office/2019/extlst" xmlns:r="http://schemas.openxmlformats.org/officeDocument/2006/relationships" xmlns:m="http://schemas.openxmlformats.org/officeDocument/2006/math" xmlns:v="urn:schemas-microsoft-com:vml" xmlns:wp14="http://schemas.microsoft.com/office/word/2010/wordprocessingDrawing" xmlns:wp="http://schemas.openxmlformats.org/drawingml/2006/wordprocessingDrawing" xmlns:w10="urn:schemas-microsoft-com:office:word" xmlns:w="http://schemas.openxmlformats.org/wordprocessingml/2006/main" xmlns:w14="http://schemas.microsoft.com/office/word/2010/wordml" xmlns:w15="http://schemas.microsoft.com/office/word/2012/wordml" xmlns:w16cex="http://schemas.microsoft.com/office/word/2018/wordml/cex" xmlns:w16cid="http://schemas.microsoft.com/office/word/2016/wordml/cid" xmlns:w16="http://schemas.microsoft.com/office/word/2018/wordml" xmlns:w16sdtdh="http://schemas.microsoft.com/office/word/2020/wordml/sdtdatahash" xmlns:w16se="http://schemas.microsoft.com/office/word/2015/wordml/symex" xmlns:wpg="http://schemas.microsoft.com/office/word/2010/wordprocessingGroup" xmlns:wpi="http://schemas.microsoft.com/office/word/2010/wordprocessingInk" xmlns:wne="http://schemas.microsoft.com/office/word/2006/wordml" xmlns:wps="http://schemas.microsoft.com/office/word/2010/wordprocessingShape" mc:Ignorable="w14 w15 w16se w16cid w16 w16cex w16sdtdh wp14">
+<w:document xmlns:wpc="http://schemas.microsoft.com/office/word/2010/wordprocessingCanvas" xmlns:cx="http://schemas.microsoft.com/office/drawing/2014/chartex" xmlns:mc="http://schemas.openxmlformats.org/markup-compatibility/2006" xmlns:o="urn:schemas-microsoft-com:office:office" xmlns:r="http://schemas.openxmlformats.org/officeDocument/2006/relationships" xmlns:m="http://schemas.openxmlformats.org/officeDocument/2006/math" xmlns:v="urn:schemas-microsoft-com:vml" xmlns:wp14="http://schemas.microsoft.com/office/word/2010/wordprocessingDrawing" xmlns:wp="http://schemas.openxmlformats.org/drawingml/2006/wordprocessingDrawing" xmlns:w10="urn:schemas-microsoft-com:office:word" xmlns:w="http://schemas.openxmlformats.org/wordprocessingml/2006/main" xmlns:w14="http://schemas.microsoft.com/office/word/2010/wordml" xmlns:w15="http://schemas.microsoft.com/office/word/2012/wordml" xmlns:w16se="http://schemas.microsoft.com/office/word/2015/wordml/symex" xmlns:wpg="http://schemas.microsoft.com/office/word/2010/wordprocessingGroup" xmlns:wpi="http://schemas.microsoft.com/office/word/2010/wordprocessingInk" xmlns:wne="http://schemas.microsoft.com/office/word/2006/wordml" xmlns:wps="http://schemas.microsoft.com/office/word/2010/wordprocessingShape" mc:Ignorable="w14 w15 w16se wp14">
   <w:body>
+    <w:p>
+      <w:pPr>
+        <w:widowControl w:val="0"/>
+        <w:pBdr>
+          <w:top w:val="nil"/>
+          <w:left w:val="nil"/>
+          <w:bottom w:val="nil"/>
+          <w:right w:val="nil"/>
+          <w:between w:val="nil"/>
+        </w:pBdr>
+      </w:pPr>
+    </w:p>
     <w:p>
       <w:pPr>
         <w:spacing w:line="360" w:lineRule="auto"/>
         <w:jc w:val="center"/>
         <w:rPr>
-          <w:sz w:val="24"/>
-          <w:szCs w:val="24"/>
-        </w:rPr>
-      </w:pPr>
-      <w:r>
-        <w:rPr>
-          <w:sz w:val="24"/>
-          <w:szCs w:val="24"/>
-        </w:rPr>
-        <w:t xml:space="preserve">Faculdade de Tecnologia </w:t>
-      </w:r>
-      <w:r>
-        <w:rPr>
-          <w:sz w:val="24"/>
-          <w:szCs w:val="24"/>
-        </w:rPr>
-        <w:t xml:space="preserve">(Fatec) </w:t>
-      </w:r>
-      <w:r>
-        <w:rPr>
-          <w:sz w:val="24"/>
-          <w:szCs w:val="24"/>
-        </w:rPr>
-        <w:t>de Araras “Antônio Brambilla”</w:t>
-      </w:r>
-      <w:r>
-        <w:rPr>
+          <w:b/>
+          <w:sz w:val="24"/>
+          <w:szCs w:val="24"/>
+        </w:rPr>
+      </w:pPr>
+      <w:r>
+        <w:rPr>
+          <w:b/>
+          <w:sz w:val="24"/>
+          <w:szCs w:val="24"/>
+        </w:rPr>
+        <w:t xml:space="preserve">Faculdade de Tecnologia (Fatec) de Araras “Antônio </w:t>
+      </w:r>
+      <w:proofErr w:type="spellStart"/>
+      <w:r>
+        <w:rPr>
+          <w:b/>
+          <w:sz w:val="24"/>
+          <w:szCs w:val="24"/>
+        </w:rPr>
+        <w:t>Brambilla</w:t>
+      </w:r>
+      <w:proofErr w:type="spellEnd"/>
+      <w:r>
+        <w:rPr>
+          <w:b/>
+          <w:sz w:val="24"/>
+          <w:szCs w:val="24"/>
+        </w:rPr>
+        <w:t>”</w:t>
+      </w:r>
+      <w:r>
+        <w:rPr>
+          <w:b/>
           <w:sz w:val="24"/>
           <w:szCs w:val="24"/>
         </w:rPr>
         <w:br/>
-        <w:t>Curso Superior de Tecnologia em Desenvolvimento de Software Multiplataforma</w:t>
-      </w:r>
+        <w:t xml:space="preserve">Curso Superior de Tecnologia em Desenvolvimento de Software </w:t>
+      </w:r>
+      <w:proofErr w:type="spellStart"/>
+      <w:r>
+        <w:rPr>
+          <w:b/>
+          <w:sz w:val="24"/>
+          <w:szCs w:val="24"/>
+        </w:rPr>
+        <w:t>Multiplataforma</w:t>
+      </w:r>
+      <w:proofErr w:type="spellEnd"/>
     </w:p>
     <w:p>
       <w:pPr>
@@ -63,8 +92,17 @@
           <w:szCs w:val="24"/>
         </w:rPr>
         <w:br/>
-        <w:t>Frank Lima Schlemmermeyer</w:t>
-      </w:r>
+        <w:t xml:space="preserve">Frank Lima </w:t>
+      </w:r>
+      <w:proofErr w:type="spellStart"/>
+      <w:r>
+        <w:rPr>
+          <w:sz w:val="24"/>
+          <w:szCs w:val="24"/>
+        </w:rPr>
+        <w:t>Schlemmermeyer</w:t>
+      </w:r>
+      <w:proofErr w:type="spellEnd"/>
       <w:r>
         <w:rPr>
           <w:sz w:val="24"/>
@@ -87,6 +125,12 @@
           <w:szCs w:val="24"/>
         </w:rPr>
         <w:br/>
+      </w:r>
+      <w:r>
+        <w:rPr>
+          <w:sz w:val="24"/>
+          <w:szCs w:val="24"/>
+        </w:rPr>
         <w:t>Lucas Fernando Arantes</w:t>
       </w:r>
       <w:r>
@@ -134,7 +178,6 @@
       <w:r>
         <w:rPr>
           <w:b/>
-          <w:bCs/>
           <w:sz w:val="24"/>
           <w:szCs w:val="24"/>
         </w:rPr>
@@ -143,7 +186,6 @@
       <w:r>
         <w:rPr>
           <w:b/>
-          <w:bCs/>
           <w:sz w:val="24"/>
           <w:szCs w:val="24"/>
         </w:rPr>
@@ -169,11 +211,10 @@
         </w:rPr>
         <w:sectPr>
           <w:headerReference w:type="default" r:id="rId8"/>
-          <w:pgSz w:w="11909" w:h="16834" w:code="9"/>
+          <w:pgSz w:w="11909" w:h="16834"/>
           <w:pgMar w:top="1440" w:right="1440" w:bottom="1440" w:left="1440" w:header="720" w:footer="720" w:gutter="0"/>
           <w:pgNumType w:start="1"/>
           <w:cols w:space="720"/>
-          <w:vAlign w:val="both"/>
         </w:sectPr>
       </w:pPr>
       <w:r>
@@ -189,26 +230,9 @@
           <w:szCs w:val="24"/>
         </w:rPr>
         <w:br/>
-      </w:r>
-      <w:r>
-        <w:rPr>
-          <w:sz w:val="24"/>
-          <w:szCs w:val="24"/>
-        </w:rPr>
-        <w:t>20</w:t>
-      </w:r>
-      <w:r>
-        <w:rPr>
-          <w:sz w:val="24"/>
-          <w:szCs w:val="24"/>
-        </w:rPr>
-        <w:t>23</w:t>
-      </w:r>
-      <w:r>
-        <w:rPr>
-          <w:sz w:val="24"/>
-          <w:szCs w:val="24"/>
-        </w:rPr>
+        <w:t>2023</w:t>
+      </w:r>
+      <w:r>
         <w:br w:type="page"/>
       </w:r>
     </w:p>
@@ -227,23 +251,7 @@
           <w:szCs w:val="24"/>
         </w:rPr>
         <w:lastRenderedPageBreak/>
-        <w:t>Empresa</w:t>
-      </w:r>
-      <w:r>
-        <w:rPr>
-          <w:b/>
-          <w:sz w:val="24"/>
-          <w:szCs w:val="24"/>
-        </w:rPr>
-        <w:t>:</w:t>
-      </w:r>
-      <w:r>
-        <w:rPr>
-          <w:b/>
-          <w:sz w:val="24"/>
-          <w:szCs w:val="24"/>
-        </w:rPr>
-        <w:t xml:space="preserve"> </w:t>
+        <w:t xml:space="preserve">Empresa: </w:t>
       </w:r>
       <w:proofErr w:type="spellStart"/>
       <w:r>
@@ -269,7 +277,7 @@
           <w:sz w:val="24"/>
           <w:szCs w:val="24"/>
         </w:rPr>
-        <w:t xml:space="preserve">A </w:t>
+        <w:t xml:space="preserve"> A </w:t>
       </w:r>
       <w:proofErr w:type="spellStart"/>
       <w:r>
@@ -285,105 +293,14 @@
           <w:sz w:val="24"/>
           <w:szCs w:val="24"/>
         </w:rPr>
-        <w:t xml:space="preserve"> é uma empresa</w:t>
-      </w:r>
-      <w:r>
-        <w:rPr>
-          <w:sz w:val="24"/>
-          <w:szCs w:val="24"/>
-        </w:rPr>
-        <w:t xml:space="preserve"> de tecnologia</w:t>
-      </w:r>
-      <w:r>
-        <w:rPr>
-          <w:sz w:val="24"/>
-          <w:szCs w:val="24"/>
-        </w:rPr>
-        <w:t xml:space="preserve"> </w:t>
-      </w:r>
-      <w:r>
-        <w:rPr>
-          <w:sz w:val="24"/>
-          <w:szCs w:val="24"/>
-        </w:rPr>
-        <w:t xml:space="preserve">da informação </w:t>
-      </w:r>
-      <w:r>
-        <w:rPr>
-          <w:sz w:val="24"/>
-          <w:szCs w:val="24"/>
-        </w:rPr>
-        <w:t xml:space="preserve">dedicada </w:t>
-      </w:r>
-      <w:r>
-        <w:rPr>
-          <w:sz w:val="24"/>
-          <w:szCs w:val="24"/>
-        </w:rPr>
-        <w:t>a</w:t>
-      </w:r>
-      <w:r>
-        <w:rPr>
-          <w:sz w:val="24"/>
-          <w:szCs w:val="24"/>
-        </w:rPr>
-        <w:t xml:space="preserve"> criação e desenvolvimento de projetos inovadores que</w:t>
-      </w:r>
-      <w:r>
-        <w:rPr>
-          <w:sz w:val="24"/>
-          <w:szCs w:val="24"/>
-        </w:rPr>
-        <w:t xml:space="preserve"> ajudam</w:t>
-      </w:r>
-      <w:r>
-        <w:rPr>
-          <w:sz w:val="24"/>
-          <w:szCs w:val="24"/>
-        </w:rPr>
-        <w:t xml:space="preserve"> </w:t>
-      </w:r>
-      <w:r>
-        <w:rPr>
-          <w:sz w:val="24"/>
-          <w:szCs w:val="24"/>
-        </w:rPr>
-        <w:t xml:space="preserve">as </w:t>
-      </w:r>
-      <w:r>
-        <w:rPr>
-          <w:sz w:val="24"/>
-          <w:szCs w:val="24"/>
-        </w:rPr>
-        <w:t>pessoas</w:t>
-      </w:r>
-      <w:r>
-        <w:rPr>
-          <w:sz w:val="24"/>
-          <w:szCs w:val="24"/>
-        </w:rPr>
-        <w:t xml:space="preserve"> a terem</w:t>
-      </w:r>
-      <w:r>
-        <w:rPr>
-          <w:sz w:val="24"/>
-          <w:szCs w:val="24"/>
-        </w:rPr>
-        <w:t xml:space="preserve"> saúde</w:t>
-      </w:r>
-      <w:r>
-        <w:rPr>
-          <w:sz w:val="24"/>
-          <w:szCs w:val="24"/>
-        </w:rPr>
-        <w:t xml:space="preserve"> e qualidade de vida</w:t>
-      </w:r>
-      <w:r>
-        <w:rPr>
-          <w:sz w:val="24"/>
-          <w:szCs w:val="24"/>
-        </w:rPr>
-        <w:t>.</w:t>
+        <w:t xml:space="preserve"> é uma empresa de </w:t>
+      </w:r>
+      <w:r>
+        <w:rPr>
+          <w:sz w:val="24"/>
+          <w:szCs w:val="24"/>
+        </w:rPr>
+        <w:t>tecnologia da informação dedicada a criação e desenvolvimento de projetos inovadores que ajudam as pessoas a terem saúde e qualidade de vida.</w:t>
       </w:r>
     </w:p>
     <w:p>
@@ -412,15 +329,7 @@
           <w:sz w:val="24"/>
           <w:szCs w:val="24"/>
         </w:rPr>
-        <w:t>Logotipo da empresa</w:t>
-      </w:r>
-      <w:r>
-        <w:rPr>
-          <w:b/>
-          <w:sz w:val="24"/>
-          <w:szCs w:val="24"/>
-        </w:rPr>
-        <w:t>:</w:t>
+        <w:t>Logotipo da empresa:</w:t>
       </w:r>
     </w:p>
     <w:p>
@@ -433,28 +342,21 @@
           <w:noProof/>
         </w:rPr>
         <w:drawing>
-          <wp:inline distT="0" distB="0" distL="0" distR="0" wp14:anchorId="507E842B" wp14:editId="50E8E652">
-            <wp:extent cx="2567106" cy="2567106"/>
-            <wp:effectExtent l="0" t="0" r="5080" b="5080"/>
-            <wp:docPr id="541305098" name="Imagem 1" descr="Logotipo"/>
-            <wp:cNvGraphicFramePr>
-              <a:graphicFrameLocks xmlns:a="http://schemas.openxmlformats.org/drawingml/2006/main" noChangeAspect="1"/>
-            </wp:cNvGraphicFramePr>
+          <wp:inline distT="0" distB="0" distL="0" distR="0">
+            <wp:extent cx="2581064" cy="2581064"/>
+            <wp:effectExtent l="0" t="0" r="0" b="0"/>
+            <wp:docPr id="541305099" name="image5.jpg" descr="Logotipo"/>
+            <wp:cNvGraphicFramePr/>
             <a:graphic xmlns:a="http://schemas.openxmlformats.org/drawingml/2006/main">
               <a:graphicData uri="http://schemas.openxmlformats.org/drawingml/2006/picture">
                 <pic:pic xmlns:pic="http://schemas.openxmlformats.org/drawingml/2006/picture">
                   <pic:nvPicPr>
-                    <pic:cNvPr id="541305098" name="Imagem 1" descr="Logotipo"/>
-                    <pic:cNvPicPr/>
+                    <pic:cNvPr id="0" name="image5.jpg" descr="Logotipo"/>
+                    <pic:cNvPicPr preferRelativeResize="0"/>
                   </pic:nvPicPr>
                   <pic:blipFill>
-                    <a:blip r:embed="rId9" cstate="print">
-                      <a:extLst>
-                        <a:ext uri="{28A0092B-C50C-407E-A947-70E740481C1C}">
-                          <a14:useLocalDpi xmlns:a14="http://schemas.microsoft.com/office/drawing/2010/main" val="0"/>
-                        </a:ext>
-                      </a:extLst>
-                    </a:blip>
+                    <a:blip r:embed="rId9"/>
+                    <a:srcRect/>
                     <a:stretch>
                       <a:fillRect/>
                     </a:stretch>
@@ -467,6 +369,7 @@
                     <a:prstGeom prst="rect">
                       <a:avLst/>
                     </a:prstGeom>
+                    <a:ln/>
                   </pic:spPr>
                 </pic:pic>
               </a:graphicData>
@@ -484,7 +387,7 @@
           <w:szCs w:val="24"/>
         </w:rPr>
       </w:pPr>
-      <w:bookmarkStart w:id="0" w:name="_4q2szdr8nxic" w:colFirst="0" w:colLast="0"/>
+      <w:bookmarkStart w:id="0" w:name="_heading=h.gjdgxs" w:colFirst="0" w:colLast="0"/>
       <w:bookmarkEnd w:id="0"/>
     </w:p>
     <w:p>
@@ -517,7 +420,7 @@
           <w:sz w:val="24"/>
           <w:szCs w:val="24"/>
         </w:rPr>
-        <w:t xml:space="preserve">Nosso projeto, </w:t>
+        <w:t xml:space="preserve"> Nosso projeto, </w:t>
       </w:r>
       <w:proofErr w:type="spellStart"/>
       <w:r>
@@ -533,112 +436,7 @@
           <w:sz w:val="24"/>
           <w:szCs w:val="24"/>
         </w:rPr>
-        <w:t xml:space="preserve">, </w:t>
-      </w:r>
-      <w:r>
-        <w:rPr>
-          <w:sz w:val="24"/>
-          <w:szCs w:val="24"/>
-        </w:rPr>
-        <w:t xml:space="preserve">é um </w:t>
-      </w:r>
-      <w:r>
-        <w:rPr>
-          <w:sz w:val="24"/>
-          <w:szCs w:val="24"/>
-        </w:rPr>
-        <w:t xml:space="preserve">portal de notícias </w:t>
-      </w:r>
-      <w:r>
-        <w:rPr>
-          <w:sz w:val="24"/>
-          <w:szCs w:val="24"/>
-        </w:rPr>
-        <w:t>que</w:t>
-      </w:r>
-      <w:r>
-        <w:rPr>
-          <w:sz w:val="24"/>
-          <w:szCs w:val="24"/>
-        </w:rPr>
-        <w:t xml:space="preserve"> </w:t>
-      </w:r>
-      <w:r>
-        <w:rPr>
-          <w:sz w:val="24"/>
-          <w:szCs w:val="24"/>
-        </w:rPr>
-        <w:t xml:space="preserve">visa </w:t>
-      </w:r>
-      <w:r>
-        <w:rPr>
-          <w:sz w:val="24"/>
-          <w:szCs w:val="24"/>
-        </w:rPr>
-        <w:t>a produção e disseminação de</w:t>
-      </w:r>
-      <w:r>
-        <w:rPr>
-          <w:sz w:val="24"/>
-          <w:szCs w:val="24"/>
-        </w:rPr>
-        <w:t xml:space="preserve"> conteúdo</w:t>
-      </w:r>
-      <w:r>
-        <w:rPr>
-          <w:sz w:val="24"/>
-          <w:szCs w:val="24"/>
-        </w:rPr>
-        <w:t xml:space="preserve"> informativ</w:t>
-      </w:r>
-      <w:r>
-        <w:rPr>
-          <w:sz w:val="24"/>
-          <w:szCs w:val="24"/>
-        </w:rPr>
-        <w:t>o sobre saúde e bem-estar</w:t>
-      </w:r>
-      <w:r>
-        <w:rPr>
-          <w:sz w:val="24"/>
-          <w:szCs w:val="24"/>
-        </w:rPr>
-        <w:t>,</w:t>
-      </w:r>
-      <w:r>
-        <w:rPr>
-          <w:sz w:val="24"/>
-          <w:szCs w:val="24"/>
-        </w:rPr>
-        <w:t xml:space="preserve"> </w:t>
-      </w:r>
-      <w:r>
-        <w:rPr>
-          <w:sz w:val="24"/>
-          <w:szCs w:val="24"/>
-        </w:rPr>
-        <w:t xml:space="preserve">proporcionando </w:t>
-      </w:r>
-      <w:r>
-        <w:rPr>
-          <w:sz w:val="24"/>
-          <w:szCs w:val="24"/>
-        </w:rPr>
-        <w:t>conhecimento e</w:t>
-      </w:r>
-      <w:r>
-        <w:rPr>
-          <w:sz w:val="24"/>
-          <w:szCs w:val="24"/>
-        </w:rPr>
-        <w:t xml:space="preserve"> promovendo a conscientização da população</w:t>
-      </w:r>
-      <w:r>
-        <w:rPr>
-          <w:sz w:val="24"/>
-          <w:szCs w:val="24"/>
-        </w:rPr>
-        <w:t>.</w:t>
+        <w:t>, é um portal de notícias que visa a produção e disseminação de conteúdo informativo sobre saúde e bem-estar, proporcionando conhecimento e promovendo a conscientização da população.</w:t>
       </w:r>
     </w:p>
     <w:p>
@@ -655,14 +453,85 @@
         <w:spacing w:line="360" w:lineRule="auto"/>
         <w:rPr>
           <w:b/>
-        </w:rPr>
-      </w:pPr>
-      <w:r>
+          <w:sz w:val="24"/>
+          <w:szCs w:val="24"/>
+        </w:rPr>
+      </w:pPr>
+    </w:p>
+    <w:p>
+      <w:pPr>
+        <w:spacing w:line="360" w:lineRule="auto"/>
         <w:rPr>
           <w:b/>
           <w:sz w:val="24"/>
           <w:szCs w:val="24"/>
         </w:rPr>
+      </w:pPr>
+    </w:p>
+    <w:p>
+      <w:pPr>
+        <w:spacing w:line="360" w:lineRule="auto"/>
+        <w:rPr>
+          <w:b/>
+          <w:sz w:val="24"/>
+          <w:szCs w:val="24"/>
+        </w:rPr>
+      </w:pPr>
+    </w:p>
+    <w:p>
+      <w:pPr>
+        <w:spacing w:line="360" w:lineRule="auto"/>
+        <w:rPr>
+          <w:b/>
+          <w:sz w:val="24"/>
+          <w:szCs w:val="24"/>
+        </w:rPr>
+      </w:pPr>
+    </w:p>
+    <w:p>
+      <w:pPr>
+        <w:spacing w:line="360" w:lineRule="auto"/>
+        <w:rPr>
+          <w:b/>
+          <w:sz w:val="24"/>
+          <w:szCs w:val="24"/>
+        </w:rPr>
+      </w:pPr>
+    </w:p>
+    <w:p>
+      <w:pPr>
+        <w:spacing w:line="360" w:lineRule="auto"/>
+        <w:rPr>
+          <w:b/>
+          <w:sz w:val="24"/>
+          <w:szCs w:val="24"/>
+        </w:rPr>
+      </w:pPr>
+    </w:p>
+    <w:p>
+      <w:pPr>
+        <w:spacing w:line="360" w:lineRule="auto"/>
+        <w:rPr>
+          <w:b/>
+          <w:sz w:val="24"/>
+          <w:szCs w:val="24"/>
+        </w:rPr>
+      </w:pPr>
+    </w:p>
+    <w:p>
+      <w:pPr>
+        <w:spacing w:line="360" w:lineRule="auto"/>
+        <w:rPr>
+          <w:b/>
+        </w:rPr>
+      </w:pPr>
+      <w:r>
+        <w:rPr>
+          <w:b/>
+          <w:sz w:val="24"/>
+          <w:szCs w:val="24"/>
+        </w:rPr>
+        <w:lastRenderedPageBreak/>
         <w:t>Logotipo do projeto:</w:t>
       </w:r>
     </w:p>
@@ -683,36 +552,27 @@
           <w:sz w:val="24"/>
           <w:szCs w:val="24"/>
         </w:rPr>
-        <w:lastRenderedPageBreak/>
         <w:drawing>
-          <wp:inline distT="0" distB="0" distL="0" distR="0" wp14:anchorId="51D9821B" wp14:editId="3B7C363C">
-            <wp:extent cx="2562225" cy="2207694"/>
-            <wp:effectExtent l="0" t="0" r="0" b="2540"/>
-            <wp:docPr id="1" name="Imagem 1" descr="C:\Users\f290ti\AppData\Local\Microsoft\Windows\INetCache\Content.Word\logo PI 2.png"/>
-            <wp:cNvGraphicFramePr>
-              <a:graphicFrameLocks xmlns:a="http://schemas.openxmlformats.org/drawingml/2006/main" noChangeAspect="1"/>
-            </wp:cNvGraphicFramePr>
+          <wp:inline distT="0" distB="0" distL="0" distR="0">
+            <wp:extent cx="2566540" cy="2211412"/>
+            <wp:effectExtent l="0" t="0" r="0" b="0"/>
+            <wp:docPr id="541305100" name="image4.png" descr="C:\Users\f290ti\AppData\Local\Microsoft\Windows\INetCache\Content.Word\logo PI 2.png"/>
+            <wp:cNvGraphicFramePr/>
             <a:graphic xmlns:a="http://schemas.openxmlformats.org/drawingml/2006/main">
               <a:graphicData uri="http://schemas.openxmlformats.org/drawingml/2006/picture">
                 <pic:pic xmlns:pic="http://schemas.openxmlformats.org/drawingml/2006/picture">
                   <pic:nvPicPr>
-                    <pic:cNvPr id="0" name="Picture 6" descr="C:\Users\f290ti\AppData\Local\Microsoft\Windows\INetCache\Content.Word\logo PI 2.png"/>
-                    <pic:cNvPicPr>
-                      <a:picLocks noChangeAspect="1" noChangeArrowheads="1"/>
-                    </pic:cNvPicPr>
+                    <pic:cNvPr id="0" name="image4.png" descr="C:\Users\f290ti\AppData\Local\Microsoft\Windows\INetCache\Content.Word\logo PI 2.png"/>
+                    <pic:cNvPicPr preferRelativeResize="0"/>
                   </pic:nvPicPr>
-                  <pic:blipFill rotWithShape="1">
-                    <a:blip r:embed="rId10" cstate="print">
-                      <a:extLst>
-                        <a:ext uri="{28A0092B-C50C-407E-A947-70E740481C1C}">
-                          <a14:useLocalDpi xmlns:a14="http://schemas.microsoft.com/office/drawing/2010/main" val="0"/>
-                        </a:ext>
-                      </a:extLst>
-                    </a:blip>
+                  <pic:blipFill>
+                    <a:blip r:embed="rId10"/>
                     <a:srcRect t="1809"/>
-                    <a:stretch/>
+                    <a:stretch>
+                      <a:fillRect/>
+                    </a:stretch>
                   </pic:blipFill>
-                  <pic:spPr bwMode="auto">
+                  <pic:spPr>
                     <a:xfrm>
                       <a:off x="0" y="0"/>
                       <a:ext cx="2566540" cy="2211412"/>
@@ -720,15 +580,7 @@
                     <a:prstGeom prst="rect">
                       <a:avLst/>
                     </a:prstGeom>
-                    <a:noFill/>
-                    <a:ln>
-                      <a:noFill/>
-                    </a:ln>
-                    <a:extLst>
-                      <a:ext uri="{53640926-AAD7-44D8-BBD7-CCE9431645EC}">
-                        <a14:shadowObscured xmlns:a14="http://schemas.microsoft.com/office/drawing/2010/main"/>
-                      </a:ext>
-                    </a:extLst>
+                    <a:ln/>
                   </pic:spPr>
                 </pic:pic>
               </a:graphicData>
@@ -739,17 +591,313 @@
     </w:p>
     <w:p>
       <w:pPr>
+        <w:rPr>
+          <w:sz w:val="24"/>
+        </w:rPr>
+      </w:pPr>
+      <w:r>
+        <w:rPr>
+          <w:sz w:val="24"/>
+        </w:rPr>
+        <w:br/>
+      </w:r>
+      <w:r>
+        <w:rPr>
+          <w:b/>
+          <w:sz w:val="24"/>
+        </w:rPr>
+        <w:t>Missão:</w:t>
+      </w:r>
+      <w:r>
+        <w:rPr>
+          <w:sz w:val="24"/>
+        </w:rPr>
+        <w:t xml:space="preserve"> </w:t>
+      </w:r>
+    </w:p>
+    <w:p>
+      <w:pPr>
+        <w:rPr>
+          <w:sz w:val="24"/>
+        </w:rPr>
+      </w:pPr>
+      <w:r>
+        <w:rPr>
+          <w:sz w:val="24"/>
+        </w:rPr>
+        <w:t xml:space="preserve"> </w:t>
+      </w:r>
+      <w:r>
+        <w:rPr>
+          <w:sz w:val="24"/>
+        </w:rPr>
+        <w:t>Desenvolver e implementar soluções inovadoras em tecnologia da informação, com foco na criação de projetos que promovam a saúde e a qualidade de vida. Buscamos constantemente superar as expectativas dos nossos clientes, contribuindo para um mundo mais saudável e sustentável.</w:t>
+      </w:r>
+    </w:p>
+    <w:p>
+      <w:pPr>
+        <w:rPr>
+          <w:b/>
+          <w:sz w:val="24"/>
+        </w:rPr>
+      </w:pPr>
+      <w:r>
+        <w:rPr>
+          <w:b/>
+          <w:sz w:val="24"/>
+        </w:rPr>
+        <w:t xml:space="preserve">Visão: </w:t>
+      </w:r>
+    </w:p>
+    <w:p>
+      <w:pPr>
+        <w:rPr>
+          <w:sz w:val="24"/>
+        </w:rPr>
+      </w:pPr>
+      <w:r>
+        <w:rPr>
+          <w:b/>
+          <w:sz w:val="24"/>
+        </w:rPr>
+        <w:t xml:space="preserve"> </w:t>
+      </w:r>
+      <w:r>
+        <w:rPr>
+          <w:sz w:val="24"/>
+        </w:rPr>
+        <w:t>Ser reconhecida como líder em inovação tecnológica para a promoção da saúde e qualidade de vida. Almejamos ser a primeira escolha de parceiros e clientes que buscam soluções tecnológicas que impactam positivamente o bem-estar das pessoas.</w:t>
+      </w:r>
+    </w:p>
+    <w:p>
+      <w:pPr>
+        <w:rPr>
+          <w:b/>
+          <w:sz w:val="24"/>
+        </w:rPr>
+      </w:pPr>
+      <w:r>
+        <w:rPr>
+          <w:b/>
+          <w:sz w:val="24"/>
+        </w:rPr>
+        <w:t>Valores:</w:t>
+      </w:r>
+    </w:p>
+    <w:p>
+      <w:pPr>
+        <w:pStyle w:val="PargrafodaLista"/>
+        <w:numPr>
+          <w:ilvl w:val="0"/>
+          <w:numId w:val="6"/>
+        </w:numPr>
+        <w:rPr>
+          <w:sz w:val="24"/>
+        </w:rPr>
+      </w:pPr>
+      <w:r>
+        <w:rPr>
+          <w:sz w:val="24"/>
+        </w:rPr>
+        <w:t>Inovação: Estamos comprometidos em buscar constantemente novas abordagens e tecnologias para criar soluções que transformem positivamente a saúde e qualidade de vida.</w:t>
+      </w:r>
+    </w:p>
+    <w:p>
+      <w:pPr>
+        <w:pStyle w:val="PargrafodaLista"/>
+        <w:numPr>
+          <w:ilvl w:val="0"/>
+          <w:numId w:val="6"/>
+        </w:numPr>
+        <w:rPr>
+          <w:sz w:val="24"/>
+        </w:rPr>
+      </w:pPr>
+      <w:r>
+        <w:rPr>
+          <w:sz w:val="24"/>
+        </w:rPr>
+        <w:t>Integridade: Pautamos nossas ações na honestidade, transparência e ética, mantendo relações de confiança com nossos clientes, colaboradores e parceiros.</w:t>
+      </w:r>
+    </w:p>
+    <w:p>
+      <w:pPr>
+        <w:pStyle w:val="PargrafodaLista"/>
+        <w:numPr>
+          <w:ilvl w:val="0"/>
+          <w:numId w:val="6"/>
+        </w:numPr>
+        <w:rPr>
+          <w:sz w:val="24"/>
+        </w:rPr>
+      </w:pPr>
+      <w:r>
+        <w:rPr>
+          <w:sz w:val="24"/>
+        </w:rPr>
+        <w:t>Empatia: Compreendemos as necessidades e desafios das pessoas, colocando-nos em seus lugares para criar soluções tecnológicas que verdadeiramente atendam às suas expectativas e promovam seu bem-estar.</w:t>
+      </w:r>
+    </w:p>
+    <w:p>
+      <w:pPr>
+        <w:pStyle w:val="PargrafodaLista"/>
+        <w:numPr>
+          <w:ilvl w:val="0"/>
+          <w:numId w:val="6"/>
+        </w:numPr>
+        <w:rPr>
+          <w:sz w:val="24"/>
+        </w:rPr>
+      </w:pPr>
+      <w:r>
+        <w:rPr>
+          <w:sz w:val="24"/>
+        </w:rPr>
+        <w:t>Colaboração: Valorizamos o trabalho em equipe e a colaboração entre nossos profissionais, clientes e parceiros, reconhecendo que juntos podemos alcançar resultados mais significativos.</w:t>
+      </w:r>
+    </w:p>
+    <w:p>
+      <w:pPr>
+        <w:pStyle w:val="PargrafodaLista"/>
+        <w:numPr>
+          <w:ilvl w:val="0"/>
+          <w:numId w:val="6"/>
+        </w:numPr>
+        <w:rPr>
+          <w:sz w:val="24"/>
+        </w:rPr>
+      </w:pPr>
+      <w:r>
+        <w:rPr>
+          <w:sz w:val="24"/>
+        </w:rPr>
+        <w:t>Responsabilidade Social e Ambiental: Comprometemo-nos a contribuir para a sociedade e o meio ambiente, adotando práticas sustentáveis em nossas operações e projetos.</w:t>
+      </w:r>
+    </w:p>
+    <w:p>
+      <w:pPr>
+        <w:pStyle w:val="PargrafodaLista"/>
+        <w:numPr>
+          <w:ilvl w:val="0"/>
+          <w:numId w:val="6"/>
+        </w:numPr>
+        <w:rPr>
+          <w:sz w:val="24"/>
+        </w:rPr>
+      </w:pPr>
+      <w:r>
+        <w:rPr>
+          <w:sz w:val="24"/>
+        </w:rPr>
+        <w:t>Excelência: Buscamos a excelência em tudo o que fazemos, desde o desenvolvimento de projetos até o atendimento ao cliente, garantindo a entrega de soluções de alta qualidade.</w:t>
+      </w:r>
+    </w:p>
+    <w:p>
+      <w:pPr>
+        <w:pStyle w:val="Ttulo1"/>
+        <w:spacing w:line="360" w:lineRule="auto"/>
+      </w:pPr>
+      <w:bookmarkStart w:id="1" w:name="_heading=h.1fob9te" w:colFirst="0" w:colLast="0"/>
+      <w:bookmarkEnd w:id="1"/>
+      <w:r>
+        <w:lastRenderedPageBreak/>
+        <w:t>E</w:t>
+      </w:r>
+      <w:r>
+        <w:t>scopo do sistema</w:t>
+      </w:r>
+    </w:p>
+    <w:p>
+      <w:pPr>
+        <w:spacing w:before="240" w:after="240" w:line="360" w:lineRule="auto"/>
+        <w:jc w:val="both"/>
+        <w:rPr>
+          <w:sz w:val="24"/>
+          <w:szCs w:val="24"/>
+        </w:rPr>
+      </w:pPr>
+      <w:r>
+        <w:rPr>
+          <w:sz w:val="24"/>
+          <w:szCs w:val="24"/>
+        </w:rPr>
+        <w:t xml:space="preserve"> Nosso projeto de tem o potencial de contribuir para a melhoria da sociedade. A implementação do projeto deve ser realizada de forma cuidadosa e eficiente, a fim de garantir o alcance dos resultados espera</w:t>
+      </w:r>
+      <w:r>
+        <w:rPr>
+          <w:sz w:val="24"/>
+          <w:szCs w:val="24"/>
+        </w:rPr>
+        <w:t>dos.</w:t>
+      </w:r>
+    </w:p>
+    <w:p>
+      <w:pPr>
+        <w:pStyle w:val="Ttulo"/>
+        <w:spacing w:line="360" w:lineRule="auto"/>
+        <w:rPr>
+          <w:color w:val="0B5394"/>
+        </w:rPr>
+      </w:pPr>
+      <w:bookmarkStart w:id="2" w:name="_heading=h.3znysh7" w:colFirst="0" w:colLast="0"/>
+      <w:bookmarkEnd w:id="2"/>
+      <w:r>
+        <w:t>Técnica de levantamento de requisitos</w:t>
+      </w:r>
+    </w:p>
+    <w:p>
+      <w:pPr>
+        <w:spacing w:line="360" w:lineRule="auto"/>
+        <w:jc w:val="both"/>
+      </w:pPr>
+      <w:bookmarkStart w:id="3" w:name="_heading=h.2et92p0" w:colFirst="0" w:colLast="0"/>
+      <w:bookmarkEnd w:id="3"/>
+      <w:r>
+        <w:t xml:space="preserve"> Para o levantamento de requisitos de nosso sistema realizamos uma coleta de dados na internet e foram debatidos diversos assuntos relacionados à saúde. Após muitas conversas fomos definindo passa a passo os req</w:t>
+      </w:r>
+      <w:r>
+        <w:t>uisitos a serem tomados, olhando os diagramas realizados e com base de nossos conhecimentos.</w:t>
+      </w:r>
+    </w:p>
+    <w:p>
+      <w:pPr>
+        <w:spacing w:line="360" w:lineRule="auto"/>
+        <w:jc w:val="both"/>
+        <w:rPr>
+          <w:sz w:val="24"/>
+          <w:szCs w:val="24"/>
+        </w:rPr>
+      </w:pPr>
+    </w:p>
+    <w:p>
+      <w:pPr>
+        <w:pStyle w:val="Ttulo"/>
+        <w:spacing w:line="360" w:lineRule="auto"/>
+        <w:rPr>
+          <w:color w:val="0B5394"/>
+          <w:sz w:val="24"/>
+          <w:szCs w:val="24"/>
+        </w:rPr>
+      </w:pPr>
+      <w:bookmarkStart w:id="4" w:name="_heading=h.tyjcwt" w:colFirst="0" w:colLast="0"/>
+      <w:bookmarkEnd w:id="4"/>
+      <w:r>
+        <w:t>Documento de Requisitos de Software (DRS)</w:t>
+      </w:r>
+    </w:p>
+    <w:p>
+      <w:pPr>
         <w:pStyle w:val="Subttulo"/>
         <w:spacing w:line="360" w:lineRule="auto"/>
-        <w:rPr>
-          <w:sz w:val="24"/>
-          <w:szCs w:val="24"/>
-        </w:rPr>
-      </w:pPr>
-    </w:p>
-    <w:p>
-      <w:pPr>
-        <w:pStyle w:val="Subttulo"/>
+      </w:pPr>
+      <w:bookmarkStart w:id="5" w:name="_heading=h.3dy6vkm" w:colFirst="0" w:colLast="0"/>
+      <w:bookmarkEnd w:id="5"/>
+      <w:r>
+        <w:t>Requisitos funcionais:</w:t>
+      </w:r>
+    </w:p>
+    <w:p>
+      <w:pPr>
         <w:spacing w:line="360" w:lineRule="auto"/>
         <w:rPr>
           <w:sz w:val="24"/>
@@ -761,27 +909,62 @@
           <w:sz w:val="24"/>
           <w:szCs w:val="24"/>
         </w:rPr>
-        <w:t>Missão</w:t>
+        <w:t xml:space="preserve">RF1: O sistema deve exibir um </w:t>
+      </w:r>
+      <w:proofErr w:type="spellStart"/>
+      <w:r>
+        <w:rPr>
+          <w:sz w:val="24"/>
+          <w:szCs w:val="24"/>
+        </w:rPr>
+        <w:t>feed</w:t>
+      </w:r>
+      <w:proofErr w:type="spellEnd"/>
+      <w:r>
+        <w:rPr>
+          <w:sz w:val="24"/>
+          <w:szCs w:val="24"/>
+        </w:rPr>
+        <w:t xml:space="preserve"> de notícias </w:t>
+      </w:r>
+      <w:r>
+        <w:rPr>
+          <w:sz w:val="24"/>
+          <w:szCs w:val="24"/>
+        </w:rPr>
+        <w:t>para os visitantes</w:t>
+      </w:r>
+      <w:bookmarkStart w:id="6" w:name="_GoBack"/>
+      <w:bookmarkEnd w:id="6"/>
+      <w:r>
+        <w:rPr>
+          <w:sz w:val="24"/>
+          <w:szCs w:val="24"/>
+        </w:rPr>
+        <w:t>;</w:t>
       </w:r>
     </w:p>
     <w:p>
       <w:pPr>
         <w:spacing w:line="360" w:lineRule="auto"/>
         <w:rPr>
-          <w:bCs/>
-          <w:iCs/>
-          <w:sz w:val="24"/>
-          <w:szCs w:val="24"/>
-        </w:rPr>
-      </w:pPr>
-      <w:r>
-        <w:rPr>
-          <w:bCs/>
-          <w:iCs/>
-          <w:sz w:val="24"/>
-          <w:szCs w:val="24"/>
-        </w:rPr>
-        <w:t>Criar e compartilhar conteúdo informativo e ferramentas online para conscientizar a população brasileira sobre questões relacionadas à saúde, bem-estar e educação. Nosso objetivo é facilitar o acesso à informação e incentivar a tomada de decisões conscientes.</w:t>
+          <w:sz w:val="24"/>
+          <w:szCs w:val="24"/>
+        </w:rPr>
+      </w:pPr>
+      <w:r>
+        <w:rPr>
+          <w:sz w:val="24"/>
+          <w:szCs w:val="24"/>
+        </w:rPr>
+        <w:t>RF2: O visita</w:t>
+      </w:r>
+      <w:r>
+        <w:rPr>
+          <w:sz w:val="24"/>
+          <w:szCs w:val="24"/>
+        </w:rPr>
+        <w:t>nte ou usuário pode acessar o artigo completo no menu inicial;</w:t>
       </w:r>
     </w:p>
     <w:p>
@@ -792,44 +975,65 @@
           <w:szCs w:val="24"/>
         </w:rPr>
       </w:pPr>
-    </w:p>
-    <w:p>
-      <w:pPr>
-        <w:pStyle w:val="Subttulo"/>
+      <w:r>
+        <w:rPr>
+          <w:sz w:val="24"/>
+          <w:szCs w:val="24"/>
+        </w:rPr>
+        <w:t>RF3: O visitante pode buscar os artigos pela barra de pesquisas;</w:t>
+      </w:r>
+    </w:p>
+    <w:p>
+      <w:pPr>
         <w:spacing w:line="360" w:lineRule="auto"/>
         <w:rPr>
           <w:sz w:val="24"/>
           <w:szCs w:val="24"/>
         </w:rPr>
       </w:pPr>
-      <w:bookmarkStart w:id="1" w:name="_qrnl90280knz" w:colFirst="0" w:colLast="0"/>
-      <w:bookmarkEnd w:id="1"/>
-      <w:r>
-        <w:rPr>
-          <w:sz w:val="24"/>
-          <w:szCs w:val="24"/>
-        </w:rPr>
-        <w:t>Visão</w:t>
+      <w:r>
+        <w:rPr>
+          <w:sz w:val="24"/>
+          <w:szCs w:val="24"/>
+        </w:rPr>
+        <w:t>RF4: O sistema deve mostrar artigos ou informações relevantes com o que for pesquisado;</w:t>
       </w:r>
     </w:p>
     <w:p>
       <w:pPr>
         <w:spacing w:line="360" w:lineRule="auto"/>
         <w:rPr>
-          <w:bCs/>
-          <w:iCs/>
-          <w:sz w:val="24"/>
-          <w:szCs w:val="24"/>
-        </w:rPr>
-      </w:pPr>
-      <w:r>
-        <w:rPr>
-          <w:bCs/>
-          <w:iCs/>
-          <w:sz w:val="24"/>
-          <w:szCs w:val="24"/>
-        </w:rPr>
-        <w:t>Ser reconhecidos como uma fonte confiável de informações sobre saúde, bem-estar e educação, alcançando e impactando milhões de pessoas em todo o país. Buscamos ser reconhecidos pelo nosso jeito inovador e envolvente de abordar esses temas, melhorando a qualidade de vida das pessoas através do conhecimento e diversão.</w:t>
+          <w:sz w:val="24"/>
+          <w:szCs w:val="24"/>
+        </w:rPr>
+      </w:pPr>
+      <w:r>
+        <w:rPr>
+          <w:sz w:val="24"/>
+          <w:szCs w:val="24"/>
+        </w:rPr>
+        <w:t>RF5: O sistema fornece a ferramenta calc</w:t>
+      </w:r>
+      <w:r>
+        <w:rPr>
+          <w:sz w:val="24"/>
+          <w:szCs w:val="24"/>
+        </w:rPr>
+        <w:t xml:space="preserve">uladora IMC </w:t>
+      </w:r>
+      <w:r>
+        <w:rPr>
+          <w:sz w:val="24"/>
+          <w:szCs w:val="24"/>
+        </w:rPr>
+        <w:t>para os visitantes</w:t>
+      </w:r>
+      <w:r>
+        <w:rPr>
+          <w:sz w:val="24"/>
+          <w:szCs w:val="24"/>
+        </w:rPr>
+        <w:t>;</w:t>
       </w:r>
     </w:p>
     <w:p>
@@ -840,824 +1044,157 @@
           <w:szCs w:val="24"/>
         </w:rPr>
       </w:pPr>
-    </w:p>
-    <w:p>
-      <w:pPr>
-        <w:pStyle w:val="Subttulo"/>
+      <w:r>
+        <w:rPr>
+          <w:sz w:val="24"/>
+          <w:szCs w:val="24"/>
+        </w:rPr>
+        <w:t xml:space="preserve">RF6: </w:t>
+      </w:r>
+      <w:r>
+        <w:rPr>
+          <w:sz w:val="24"/>
+          <w:szCs w:val="24"/>
+        </w:rPr>
+        <w:t xml:space="preserve">Visitantes </w:t>
+      </w:r>
+      <w:r>
+        <w:rPr>
+          <w:sz w:val="24"/>
+          <w:szCs w:val="24"/>
+        </w:rPr>
+        <w:t>tem a opção de reportar problemas entrando em contato com o suporte;</w:t>
+      </w:r>
+    </w:p>
+    <w:p>
+      <w:pPr>
         <w:spacing w:line="360" w:lineRule="auto"/>
         <w:rPr>
           <w:sz w:val="24"/>
           <w:szCs w:val="24"/>
         </w:rPr>
       </w:pPr>
-      <w:bookmarkStart w:id="2" w:name="_pdcl25xg0yus" w:colFirst="0" w:colLast="0"/>
-      <w:bookmarkEnd w:id="2"/>
-      <w:r>
-        <w:rPr>
-          <w:sz w:val="24"/>
-          <w:szCs w:val="24"/>
-        </w:rPr>
-        <w:t>Valores</w:t>
-      </w:r>
     </w:p>
     <w:p>
       <w:pPr>
         <w:spacing w:line="360" w:lineRule="auto"/>
-        <w:ind w:left="360"/>
-        <w:rPr>
-          <w:bCs/>
-          <w:iCs/>
-          <w:sz w:val="24"/>
-          <w:szCs w:val="24"/>
-        </w:rPr>
-      </w:pPr>
-      <w:r>
-        <w:rPr>
-          <w:bCs/>
-          <w:iCs/>
-          <w:sz w:val="24"/>
-          <w:szCs w:val="24"/>
-        </w:rPr>
-        <w:t xml:space="preserve">1. </w:t>
-      </w:r>
-      <w:r>
-        <w:rPr>
-          <w:bCs/>
-          <w:i/>
-          <w:sz w:val="24"/>
-          <w:szCs w:val="24"/>
-          <w:u w:val="single"/>
-        </w:rPr>
-        <w:t>Compromisso com a Precisão:</w:t>
-      </w:r>
-      <w:r>
-        <w:rPr>
-          <w:bCs/>
-          <w:iCs/>
-          <w:sz w:val="24"/>
-          <w:szCs w:val="24"/>
-        </w:rPr>
-        <w:t xml:space="preserve"> Nos comprometemos em fornecer informações precisas baseadas em evidências confiáveis para auxiliar na tomada de decisões informadas.</w:t>
+        <w:rPr>
+          <w:b/>
+          <w:sz w:val="28"/>
+          <w:szCs w:val="28"/>
+        </w:rPr>
+      </w:pPr>
+      <w:r>
+        <w:rPr>
+          <w:b/>
+          <w:sz w:val="28"/>
+          <w:szCs w:val="28"/>
+        </w:rPr>
+        <w:t>Requisitos não funcionais:</w:t>
       </w:r>
     </w:p>
     <w:p>
       <w:pPr>
         <w:spacing w:line="360" w:lineRule="auto"/>
-        <w:ind w:left="360"/>
-        <w:rPr>
-          <w:bCs/>
-          <w:iCs/>
-          <w:sz w:val="24"/>
-          <w:szCs w:val="24"/>
-        </w:rPr>
-      </w:pPr>
-      <w:r>
-        <w:rPr>
-          <w:bCs/>
-          <w:iCs/>
-          <w:sz w:val="24"/>
-          <w:szCs w:val="24"/>
-        </w:rPr>
-        <w:t xml:space="preserve">2. </w:t>
-      </w:r>
-      <w:r>
-        <w:rPr>
-          <w:bCs/>
-          <w:i/>
-          <w:sz w:val="24"/>
-          <w:szCs w:val="24"/>
-          <w:u w:val="single"/>
-        </w:rPr>
-        <w:t>Acessibilidade e Inclusão:</w:t>
-      </w:r>
-      <w:r>
-        <w:rPr>
-          <w:bCs/>
-          <w:iCs/>
-          <w:sz w:val="24"/>
-          <w:szCs w:val="24"/>
-        </w:rPr>
-        <w:t xml:space="preserve"> Buscamos tornar nosso conteúdo, ferramentas e jogos acessíveis a todas as pessoas, independentemente de suas capacidades e recursos disponíveis, promovendo inclusão social e equidade.</w:t>
-      </w:r>
+        <w:rPr>
+          <w:b/>
+          <w:sz w:val="24"/>
+          <w:szCs w:val="24"/>
+        </w:rPr>
+      </w:pPr>
     </w:p>
     <w:p>
       <w:pPr>
         <w:spacing w:line="360" w:lineRule="auto"/>
-        <w:ind w:left="360"/>
-        <w:rPr>
-          <w:bCs/>
-          <w:iCs/>
-          <w:sz w:val="24"/>
-          <w:szCs w:val="24"/>
-        </w:rPr>
-      </w:pPr>
-      <w:r>
-        <w:rPr>
-          <w:bCs/>
-          <w:iCs/>
+        <w:rPr>
+          <w:sz w:val="24"/>
+          <w:szCs w:val="24"/>
+        </w:rPr>
+      </w:pPr>
+      <w:r>
+        <w:rPr>
+          <w:sz w:val="24"/>
+          <w:szCs w:val="24"/>
+        </w:rPr>
+        <w:t>RNF1:  O site deve ser responsivo e de alto desempenho, de forma que o sist</w:t>
+      </w:r>
+      <w:r>
+        <w:rPr>
+          <w:sz w:val="24"/>
+          <w:szCs w:val="24"/>
+        </w:rPr>
+        <w:t>ema carregue rápido, proporcionando melhor experiência ao visitante;</w:t>
+      </w:r>
+    </w:p>
+    <w:p>
+      <w:pPr>
+        <w:spacing w:line="360" w:lineRule="auto"/>
+        <w:rPr>
+          <w:sz w:val="24"/>
+          <w:szCs w:val="24"/>
+        </w:rPr>
+      </w:pPr>
+      <w:r>
+        <w:rPr>
+          <w:sz w:val="24"/>
+          <w:szCs w:val="24"/>
+        </w:rPr>
+        <w:t>RNF2:  A página deve ser compatível com os navegadores: Google Chrome, Firefox e Edge;</w:t>
+      </w:r>
+    </w:p>
+    <w:p>
+      <w:pPr>
+        <w:spacing w:line="360" w:lineRule="auto"/>
+        <w:rPr>
+          <w:sz w:val="24"/>
+          <w:szCs w:val="24"/>
+        </w:rPr>
+      </w:pPr>
+      <w:r>
+        <w:rPr>
+          <w:sz w:val="24"/>
+          <w:szCs w:val="24"/>
+        </w:rPr>
+        <w:t>RNF3: O código da página deve ser bem legível, bem-organizada e bem estruturado, de maneira que faci</w:t>
+      </w:r>
+      <w:r>
+        <w:rPr>
+          <w:sz w:val="24"/>
+          <w:szCs w:val="24"/>
+        </w:rPr>
+        <w:t>lite manutenções ou atualizações;</w:t>
+      </w:r>
+    </w:p>
+    <w:p>
+      <w:pPr>
+        <w:spacing w:line="360" w:lineRule="auto"/>
+        <w:rPr>
+          <w:sz w:val="24"/>
+          <w:szCs w:val="24"/>
+        </w:rPr>
+      </w:pPr>
+      <w:bookmarkStart w:id="7" w:name="_heading=h.1t3h5sf" w:colFirst="0" w:colLast="0"/>
+      <w:bookmarkEnd w:id="7"/>
+      <w:r>
+        <w:rPr>
           <w:sz w:val="24"/>
           <w:szCs w:val="24"/>
         </w:rPr>
         <w:lastRenderedPageBreak/>
-        <w:t xml:space="preserve">3. </w:t>
-      </w:r>
-      <w:r>
-        <w:rPr>
-          <w:bCs/>
-          <w:i/>
-          <w:sz w:val="24"/>
-          <w:szCs w:val="24"/>
-          <w:u w:val="single"/>
-        </w:rPr>
-        <w:t>Inovação Constante:</w:t>
-      </w:r>
-      <w:r>
-        <w:rPr>
-          <w:bCs/>
-          <w:iCs/>
-          <w:sz w:val="24"/>
-          <w:szCs w:val="24"/>
-        </w:rPr>
-        <w:t xml:space="preserve"> Estamos sempre em busca de novas maneiras criativas para envolver nossa audiência através do desenvolvimento contínuo de recursos inovadores que estejam atualizados com as tendências tecnológicas.</w:t>
-      </w:r>
-    </w:p>
-    <w:p>
-      <w:pPr>
-        <w:spacing w:line="360" w:lineRule="auto"/>
-        <w:ind w:left="360"/>
-        <w:rPr>
-          <w:bCs/>
-          <w:iCs/>
-          <w:sz w:val="24"/>
-          <w:szCs w:val="24"/>
-        </w:rPr>
-      </w:pPr>
-      <w:r>
-        <w:rPr>
-          <w:bCs/>
-          <w:iCs/>
-          <w:sz w:val="24"/>
-          <w:szCs w:val="24"/>
-        </w:rPr>
-        <w:t xml:space="preserve">4. </w:t>
-      </w:r>
-      <w:r>
-        <w:rPr>
-          <w:bCs/>
-          <w:i/>
-          <w:sz w:val="24"/>
-          <w:szCs w:val="24"/>
-          <w:u w:val="single"/>
-        </w:rPr>
-        <w:t>Comunidade e Colaboração:</w:t>
-      </w:r>
-      <w:r>
-        <w:rPr>
-          <w:bCs/>
-          <w:iCs/>
-          <w:sz w:val="24"/>
-          <w:szCs w:val="24"/>
-        </w:rPr>
-        <w:t xml:space="preserve"> Valorizamos a interação entre os membros da nossa comunidade incentivando o engajamento mútuo no compartilhamento coletivo do conhecimento.</w:t>
-      </w:r>
-    </w:p>
-    <w:p>
-      <w:pPr>
-        <w:spacing w:line="360" w:lineRule="auto"/>
-        <w:ind w:left="360"/>
-        <w:rPr>
-          <w:bCs/>
-          <w:iCs/>
-          <w:sz w:val="24"/>
-          <w:szCs w:val="24"/>
-        </w:rPr>
-      </w:pPr>
-      <w:r>
-        <w:rPr>
-          <w:bCs/>
-          <w:iCs/>
-          <w:sz w:val="24"/>
-          <w:szCs w:val="24"/>
-        </w:rPr>
-        <w:t xml:space="preserve">5. </w:t>
-      </w:r>
-      <w:r>
-        <w:rPr>
-          <w:bCs/>
-          <w:i/>
-          <w:sz w:val="24"/>
-          <w:szCs w:val="24"/>
-          <w:u w:val="single"/>
-        </w:rPr>
-        <w:t>Diversão e Engajamento:</w:t>
-      </w:r>
-      <w:r>
-        <w:rPr>
-          <w:bCs/>
-          <w:iCs/>
-          <w:sz w:val="24"/>
-          <w:szCs w:val="24"/>
-        </w:rPr>
-        <w:t xml:space="preserve"> Reconhecemos a importância de tornar a aprendizagem mais interessante, utilizando elementos divertidos e envolventes para atrair nossa audiência.</w:t>
-      </w:r>
-    </w:p>
-    <w:p>
-      <w:pPr>
-        <w:spacing w:line="360" w:lineRule="auto"/>
-        <w:ind w:left="360"/>
-        <w:rPr>
-          <w:bCs/>
-          <w:iCs/>
-          <w:sz w:val="24"/>
-          <w:szCs w:val="24"/>
-        </w:rPr>
-      </w:pPr>
-      <w:r>
-        <w:rPr>
-          <w:bCs/>
-          <w:iCs/>
-          <w:sz w:val="24"/>
-          <w:szCs w:val="24"/>
-        </w:rPr>
-        <w:t xml:space="preserve">6. </w:t>
-      </w:r>
-      <w:r>
-        <w:rPr>
-          <w:bCs/>
-          <w:i/>
-          <w:sz w:val="24"/>
-          <w:szCs w:val="24"/>
-          <w:u w:val="single"/>
-        </w:rPr>
-        <w:t>Responsabilidade Social</w:t>
-      </w:r>
-      <w:r>
-        <w:rPr>
-          <w:b/>
-          <w:i/>
-          <w:sz w:val="24"/>
-          <w:szCs w:val="24"/>
-          <w:u w:val="single"/>
-        </w:rPr>
-        <w:t>:</w:t>
-      </w:r>
-      <w:r>
-        <w:rPr>
-          <w:bCs/>
-          <w:iCs/>
-          <w:sz w:val="24"/>
-          <w:szCs w:val="24"/>
-        </w:rPr>
-        <w:t xml:space="preserve"> Temos o compromisso de usar nossa plataforma como uma maneira de abordar questões de saúde pública, aumentar a conscientização sobre problemas globais e apoiar causas benéficas.</w:t>
-      </w:r>
-    </w:p>
-    <w:p>
-      <w:pPr>
-        <w:spacing w:line="360" w:lineRule="auto"/>
-        <w:ind w:left="360"/>
-        <w:rPr>
-          <w:bCs/>
-          <w:iCs/>
-          <w:sz w:val="24"/>
-          <w:szCs w:val="24"/>
-        </w:rPr>
-      </w:pPr>
-      <w:r>
-        <w:rPr>
-          <w:bCs/>
-          <w:iCs/>
-          <w:sz w:val="24"/>
-          <w:szCs w:val="24"/>
-        </w:rPr>
-        <w:t xml:space="preserve">7. </w:t>
-      </w:r>
-      <w:r>
-        <w:rPr>
-          <w:bCs/>
-          <w:i/>
-          <w:sz w:val="24"/>
-          <w:szCs w:val="24"/>
-          <w:u w:val="single"/>
-        </w:rPr>
-        <w:t>Transparência e Integridade:</w:t>
-      </w:r>
-      <w:r>
-        <w:rPr>
-          <w:bCs/>
-          <w:iCs/>
-          <w:sz w:val="24"/>
-          <w:szCs w:val="24"/>
-        </w:rPr>
-        <w:t xml:space="preserve"> Mantemos altos padrões de transparência e integridade em todas as nossas operações, garantindo que nossos usuários confiem em nós.</w:t>
-      </w:r>
-    </w:p>
-    <w:p>
-      <w:pPr>
-        <w:spacing w:line="360" w:lineRule="auto"/>
-        <w:ind w:left="360"/>
-        <w:rPr>
-          <w:bCs/>
-          <w:iCs/>
-          <w:sz w:val="24"/>
-          <w:szCs w:val="24"/>
-        </w:rPr>
-      </w:pPr>
-      <w:r>
-        <w:rPr>
-          <w:bCs/>
-          <w:iCs/>
-          <w:sz w:val="24"/>
-          <w:szCs w:val="24"/>
-        </w:rPr>
-        <w:t xml:space="preserve">8. </w:t>
-      </w:r>
-      <w:r>
-        <w:rPr>
-          <w:bCs/>
-          <w:i/>
-          <w:sz w:val="24"/>
-          <w:szCs w:val="24"/>
-          <w:u w:val="single"/>
-        </w:rPr>
-        <w:t>Crescimento Sustentável:</w:t>
-      </w:r>
-      <w:r>
-        <w:rPr>
-          <w:bCs/>
-          <w:iCs/>
-          <w:sz w:val="24"/>
-          <w:szCs w:val="24"/>
-        </w:rPr>
-        <w:t xml:space="preserve"> Buscamos expandir de forma sustentável, garantindo que nossas ações tenham um impacto positivo no meio ambiente e na sociedade.</w:t>
-      </w:r>
-    </w:p>
-    <w:p>
-      <w:pPr>
-        <w:spacing w:line="360" w:lineRule="auto"/>
-      </w:pPr>
-    </w:p>
-    <w:p>
-      <w:pPr>
-        <w:pStyle w:val="Ttulo1"/>
-        <w:spacing w:line="360" w:lineRule="auto"/>
-      </w:pPr>
-      <w:bookmarkStart w:id="3" w:name="_e6ygphsuszjk" w:colFirst="0" w:colLast="0"/>
-      <w:bookmarkStart w:id="4" w:name="_f7jgtdjz4z44" w:colFirst="0" w:colLast="0"/>
-      <w:bookmarkEnd w:id="3"/>
-      <w:bookmarkEnd w:id="4"/>
-      <w:r>
-        <w:t>Escopo do sistema</w:t>
-      </w:r>
-    </w:p>
-    <w:p>
-      <w:pPr>
-        <w:spacing w:before="240" w:after="240" w:line="360" w:lineRule="auto"/>
-        <w:jc w:val="both"/>
-        <w:rPr>
-          <w:sz w:val="24"/>
-          <w:szCs w:val="24"/>
-        </w:rPr>
-      </w:pPr>
-      <w:r>
-        <w:rPr>
-          <w:sz w:val="24"/>
-          <w:szCs w:val="24"/>
-        </w:rPr>
-        <w:t>Nosso</w:t>
-      </w:r>
-      <w:r>
-        <w:rPr>
-          <w:sz w:val="24"/>
-          <w:szCs w:val="24"/>
-        </w:rPr>
-        <w:t xml:space="preserve"> projeto de tem o potencial de contribuir para a melhoria da sociedade. A implementação do projeto deve ser realizada de forma cuidadosa e eficiente, a fim de garantir o alcance dos resultados esperados.</w:t>
+        <w:t xml:space="preserve">RNF4: O sistema deve ter um backup de dados. </w:t>
       </w:r>
     </w:p>
     <w:p>
       <w:pPr>
         <w:pStyle w:val="Ttulo"/>
         <w:spacing w:line="360" w:lineRule="auto"/>
-        <w:rPr>
-          <w:color w:val="0B5394"/>
-        </w:rPr>
-      </w:pPr>
-      <w:bookmarkStart w:id="5" w:name="_be9m5qlfee2k" w:colFirst="0" w:colLast="0"/>
-      <w:bookmarkEnd w:id="5"/>
-      <w:r>
-        <w:t>Técnica de levantamento de requisitos</w:t>
-      </w:r>
-    </w:p>
-    <w:p>
-      <w:pPr>
-        <w:spacing w:line="360" w:lineRule="auto"/>
-      </w:pPr>
-    </w:p>
-    <w:p>
-      <w:pPr>
-        <w:spacing w:line="360" w:lineRule="auto"/>
-        <w:jc w:val="both"/>
-        <w:rPr>
-          <w:sz w:val="24"/>
-          <w:szCs w:val="24"/>
-        </w:rPr>
-      </w:pPr>
-      <w:r>
-        <w:t>Para o levantamento de requisitos de nosso sistema realizamos uma coleta de dados na internet e foram debatidos diversos assuntos relacionados à saúde. Após muitas conversas fomos definindo passa a passo os requisitos a serem tomados, olhando os diagramas realizados e com base de nossos conhecimentos.</w:t>
-      </w:r>
-      <w:bookmarkStart w:id="6" w:name="_insc0vnn24rq" w:colFirst="0" w:colLast="0"/>
-      <w:bookmarkEnd w:id="6"/>
+      </w:pPr>
     </w:p>
     <w:p>
       <w:pPr>
         <w:pStyle w:val="Ttulo"/>
         <w:spacing w:line="360" w:lineRule="auto"/>
-        <w:rPr>
-          <w:color w:val="0B5394"/>
-          <w:sz w:val="24"/>
-          <w:szCs w:val="24"/>
-        </w:rPr>
-      </w:pPr>
-      <w:bookmarkStart w:id="7" w:name="_9ifolvgdxmor" w:colFirst="0" w:colLast="0"/>
-      <w:bookmarkEnd w:id="7"/>
-      <w:r>
-        <w:lastRenderedPageBreak/>
-        <w:t>Documento de Requisitos de Software (DRS)</w:t>
-      </w:r>
-    </w:p>
-    <w:p>
-      <w:pPr>
-        <w:pStyle w:val="Subttulo"/>
-        <w:spacing w:line="360" w:lineRule="auto"/>
-      </w:pPr>
-      <w:bookmarkStart w:id="8" w:name="_y63ppj89aknf" w:colFirst="0" w:colLast="0"/>
-      <w:bookmarkEnd w:id="8"/>
-      <w:r>
-        <w:t>Requisitos funcionais:</w:t>
-      </w:r>
-    </w:p>
-    <w:p>
-      <w:pPr>
-        <w:spacing w:line="360" w:lineRule="auto"/>
-        <w:rPr>
-          <w:sz w:val="24"/>
-          <w:szCs w:val="24"/>
-        </w:rPr>
-      </w:pPr>
-      <w:r>
-        <w:rPr>
-          <w:sz w:val="24"/>
-          <w:szCs w:val="24"/>
-        </w:rPr>
-        <w:t xml:space="preserve">RF1: </w:t>
-      </w:r>
-      <w:r>
-        <w:rPr>
-          <w:sz w:val="24"/>
-          <w:szCs w:val="24"/>
-        </w:rPr>
-        <w:t>O sistema deve exibir um feed de notícias na página inicial para os visitantes</w:t>
-      </w:r>
-      <w:r>
-        <w:rPr>
-          <w:sz w:val="24"/>
-          <w:szCs w:val="24"/>
-        </w:rPr>
-        <w:t>;</w:t>
-      </w:r>
-    </w:p>
-    <w:p>
-      <w:pPr>
-        <w:spacing w:line="360" w:lineRule="auto"/>
-        <w:rPr>
-          <w:sz w:val="24"/>
-          <w:szCs w:val="24"/>
-        </w:rPr>
-      </w:pPr>
-      <w:r>
-        <w:rPr>
-          <w:sz w:val="24"/>
-          <w:szCs w:val="24"/>
-        </w:rPr>
-        <w:t xml:space="preserve">RF2: </w:t>
-      </w:r>
-      <w:r>
-        <w:rPr>
-          <w:sz w:val="24"/>
-          <w:szCs w:val="24"/>
-        </w:rPr>
-        <w:t>O visitante ou usuário pode acessar o artigo completo no menu inicial</w:t>
-      </w:r>
-      <w:r>
-        <w:rPr>
-          <w:sz w:val="24"/>
-          <w:szCs w:val="24"/>
-        </w:rPr>
-        <w:t>;</w:t>
-      </w:r>
-    </w:p>
-    <w:p>
-      <w:pPr>
-        <w:spacing w:line="360" w:lineRule="auto"/>
-        <w:rPr>
-          <w:sz w:val="24"/>
-          <w:szCs w:val="24"/>
-        </w:rPr>
-      </w:pPr>
-      <w:r>
-        <w:rPr>
-          <w:sz w:val="24"/>
-          <w:szCs w:val="24"/>
-        </w:rPr>
-        <w:t>RF3:</w:t>
-      </w:r>
-      <w:r>
-        <w:rPr>
-          <w:sz w:val="24"/>
-          <w:szCs w:val="24"/>
-        </w:rPr>
-        <w:t xml:space="preserve"> O visitante pode buscar os artigos pela barra de pesquisas</w:t>
-      </w:r>
-      <w:r>
-        <w:rPr>
-          <w:sz w:val="24"/>
-          <w:szCs w:val="24"/>
-        </w:rPr>
-        <w:t>;</w:t>
-      </w:r>
-    </w:p>
-    <w:p>
-      <w:pPr>
-        <w:spacing w:line="360" w:lineRule="auto"/>
-        <w:rPr>
-          <w:sz w:val="24"/>
-          <w:szCs w:val="24"/>
-        </w:rPr>
-      </w:pPr>
-      <w:r>
-        <w:rPr>
-          <w:sz w:val="24"/>
-          <w:szCs w:val="24"/>
-        </w:rPr>
-        <w:t>RF4: O sistema deve mostrar artigos ou informações relevantes com o que for pesquisado</w:t>
-      </w:r>
-      <w:r>
-        <w:rPr>
-          <w:sz w:val="24"/>
-          <w:szCs w:val="24"/>
-        </w:rPr>
-        <w:t>;</w:t>
-      </w:r>
-    </w:p>
-    <w:p>
-      <w:pPr>
-        <w:spacing w:line="360" w:lineRule="auto"/>
-        <w:rPr>
-          <w:sz w:val="24"/>
-          <w:szCs w:val="24"/>
-        </w:rPr>
-      </w:pPr>
-      <w:r>
-        <w:rPr>
-          <w:sz w:val="24"/>
-          <w:szCs w:val="24"/>
-        </w:rPr>
-        <w:t xml:space="preserve">RF5: </w:t>
-      </w:r>
-      <w:r>
-        <w:rPr>
-          <w:sz w:val="24"/>
-          <w:szCs w:val="24"/>
-        </w:rPr>
-        <w:t>O sistema fornece ferramentas relacionadas à apenas para usuários cadastrados no sistema</w:t>
-      </w:r>
-      <w:r>
-        <w:rPr>
-          <w:sz w:val="24"/>
-          <w:szCs w:val="24"/>
-        </w:rPr>
-        <w:t>;</w:t>
-      </w:r>
-    </w:p>
-    <w:p>
-      <w:pPr>
-        <w:spacing w:line="360" w:lineRule="auto"/>
-        <w:rPr>
-          <w:sz w:val="24"/>
-          <w:szCs w:val="24"/>
-        </w:rPr>
-      </w:pPr>
-      <w:r>
-        <w:rPr>
-          <w:sz w:val="24"/>
-          <w:szCs w:val="24"/>
-        </w:rPr>
-        <w:t xml:space="preserve">RF6: </w:t>
-      </w:r>
-      <w:r>
-        <w:rPr>
-          <w:sz w:val="24"/>
-          <w:szCs w:val="24"/>
-        </w:rPr>
-        <w:t>Usuários cadastrados tem a opção de reportar problemas entrando em contato com o suporte</w:t>
-      </w:r>
-      <w:r>
-        <w:rPr>
-          <w:sz w:val="24"/>
-          <w:szCs w:val="24"/>
-        </w:rPr>
-        <w:t>;</w:t>
-      </w:r>
-    </w:p>
-    <w:p>
-      <w:pPr>
-        <w:spacing w:line="360" w:lineRule="auto"/>
-        <w:rPr>
-          <w:sz w:val="24"/>
-          <w:szCs w:val="24"/>
-        </w:rPr>
-      </w:pPr>
-      <w:r>
-        <w:rPr>
-          <w:sz w:val="24"/>
-          <w:szCs w:val="24"/>
-        </w:rPr>
-        <w:t>RF7: Visitantes podem curtir artigos</w:t>
-      </w:r>
-      <w:r>
-        <w:rPr>
-          <w:sz w:val="24"/>
-          <w:szCs w:val="24"/>
-        </w:rPr>
-        <w:t>;</w:t>
-      </w:r>
-    </w:p>
-    <w:p>
-      <w:pPr>
-        <w:spacing w:line="360" w:lineRule="auto"/>
-        <w:rPr>
-          <w:sz w:val="24"/>
-          <w:szCs w:val="24"/>
-        </w:rPr>
-      </w:pPr>
-      <w:r>
-        <w:rPr>
-          <w:sz w:val="24"/>
-          <w:szCs w:val="24"/>
-        </w:rPr>
-        <w:t xml:space="preserve">RF8: </w:t>
-      </w:r>
-      <w:r>
-        <w:rPr>
-          <w:sz w:val="24"/>
-          <w:szCs w:val="24"/>
-        </w:rPr>
-        <w:t>Usuários podem interagir e comentar nos artigos;</w:t>
-      </w:r>
-    </w:p>
-    <w:p>
-      <w:pPr>
-        <w:spacing w:line="360" w:lineRule="auto"/>
-        <w:rPr>
-          <w:sz w:val="24"/>
-          <w:szCs w:val="24"/>
-        </w:rPr>
-      </w:pPr>
-    </w:p>
-    <w:p>
-      <w:pPr>
-        <w:spacing w:line="360" w:lineRule="auto"/>
-        <w:rPr>
-          <w:b/>
-          <w:sz w:val="24"/>
-          <w:szCs w:val="24"/>
-        </w:rPr>
-      </w:pPr>
-      <w:r>
-        <w:rPr>
-          <w:b/>
-          <w:sz w:val="24"/>
-          <w:szCs w:val="24"/>
-        </w:rPr>
-        <w:t>Requisitos não funcionais:</w:t>
-      </w:r>
-    </w:p>
-    <w:p>
-      <w:pPr>
-        <w:spacing w:line="360" w:lineRule="auto"/>
-        <w:rPr>
-          <w:b/>
-          <w:sz w:val="24"/>
-          <w:szCs w:val="24"/>
-        </w:rPr>
-      </w:pPr>
-    </w:p>
-    <w:p>
-      <w:pPr>
-        <w:spacing w:line="360" w:lineRule="auto"/>
-        <w:rPr>
-          <w:sz w:val="24"/>
-          <w:szCs w:val="24"/>
-        </w:rPr>
-      </w:pPr>
-      <w:r>
-        <w:rPr>
-          <w:sz w:val="24"/>
-          <w:szCs w:val="24"/>
-        </w:rPr>
-        <w:t xml:space="preserve">RNF1:  </w:t>
-      </w:r>
-      <w:r>
-        <w:rPr>
-          <w:sz w:val="24"/>
-          <w:szCs w:val="24"/>
-        </w:rPr>
-        <w:t>O site deve ser responsivo e de alto desempenho, de forma que carregue rápido proporcionando melhor experiência ao visitante</w:t>
-      </w:r>
-      <w:r>
-        <w:rPr>
-          <w:sz w:val="24"/>
-          <w:szCs w:val="24"/>
-        </w:rPr>
-        <w:t>;</w:t>
-      </w:r>
-    </w:p>
-    <w:p>
-      <w:pPr>
-        <w:spacing w:line="360" w:lineRule="auto"/>
-        <w:rPr>
-          <w:sz w:val="24"/>
-          <w:szCs w:val="24"/>
-        </w:rPr>
-      </w:pPr>
-      <w:r>
-        <w:rPr>
-          <w:sz w:val="24"/>
-          <w:szCs w:val="24"/>
-        </w:rPr>
-        <w:t xml:space="preserve">RNF2:  </w:t>
-      </w:r>
-      <w:r>
-        <w:rPr>
-          <w:sz w:val="24"/>
-          <w:szCs w:val="24"/>
-        </w:rPr>
-        <w:t>A página deve ser compatível com os navegadores mais comuns</w:t>
-      </w:r>
-      <w:r>
-        <w:rPr>
-          <w:sz w:val="24"/>
-          <w:szCs w:val="24"/>
-        </w:rPr>
-        <w:t>;</w:t>
-      </w:r>
-    </w:p>
-    <w:p>
-      <w:pPr>
-        <w:spacing w:line="360" w:lineRule="auto"/>
-        <w:rPr>
-          <w:sz w:val="24"/>
-          <w:szCs w:val="24"/>
-        </w:rPr>
-      </w:pPr>
-      <w:r>
-        <w:rPr>
-          <w:sz w:val="24"/>
-          <w:szCs w:val="24"/>
-        </w:rPr>
-        <w:t xml:space="preserve">RNF3: </w:t>
-      </w:r>
-      <w:r>
-        <w:rPr>
-          <w:sz w:val="24"/>
-          <w:szCs w:val="24"/>
-        </w:rPr>
-        <w:t>O código da página deve ser bem legível, bem organizada e estruturado, facilitando manutenções ou atualizações;</w:t>
-      </w:r>
-    </w:p>
-    <w:p>
-      <w:pPr>
-        <w:spacing w:line="360" w:lineRule="auto"/>
-        <w:rPr>
-          <w:sz w:val="24"/>
-          <w:szCs w:val="24"/>
-        </w:rPr>
-      </w:pPr>
-      <w:r>
-        <w:rPr>
-          <w:sz w:val="24"/>
-          <w:szCs w:val="24"/>
-        </w:rPr>
-        <w:t>RNF4: O sistema deve ter um backup de dados.</w:t>
-      </w:r>
-      <w:r>
-        <w:rPr>
-          <w:sz w:val="24"/>
-          <w:szCs w:val="24"/>
-        </w:rPr>
-        <w:t xml:space="preserve"> </w:t>
-      </w:r>
-      <w:bookmarkStart w:id="9" w:name="_otr3feagh8c7" w:colFirst="0" w:colLast="0"/>
-      <w:bookmarkEnd w:id="9"/>
+      </w:pPr>
     </w:p>
     <w:p>
       <w:pPr>
@@ -1670,6 +1207,7 @@
     </w:p>
     <w:tbl>
       <w:tblPr>
+        <w:tblStyle w:val="ab"/>
         <w:tblW w:w="7890" w:type="dxa"/>
         <w:tblInd w:w="-240" w:type="dxa"/>
         <w:tblBorders>
@@ -2287,11 +1825,7 @@
               <w:jc w:val="center"/>
             </w:pPr>
             <w:r>
-              <w:t xml:space="preserve">Diagrama de casos </w:t>
-            </w:r>
-            <w:r>
-              <w:lastRenderedPageBreak/>
-              <w:t>de uso/classe</w:t>
+              <w:t>Diagrama de casos de uso/classe</w:t>
             </w:r>
           </w:p>
         </w:tc>
@@ -2318,7 +1852,6 @@
               <w:jc w:val="center"/>
             </w:pPr>
             <w:r>
-              <w:lastRenderedPageBreak/>
               <w:t xml:space="preserve"> </w:t>
             </w:r>
           </w:p>
@@ -2456,7 +1989,7 @@
               <w:jc w:val="center"/>
             </w:pPr>
             <w:r>
-              <w:t>Reunião</w:t>
+              <w:t>Reuniões</w:t>
             </w:r>
           </w:p>
         </w:tc>
@@ -2536,6 +2069,9 @@
               <w:spacing w:line="360" w:lineRule="auto"/>
               <w:jc w:val="center"/>
             </w:pPr>
+            <w:r>
+              <w:t>X</w:t>
+            </w:r>
           </w:p>
         </w:tc>
         <w:tc>
@@ -3519,12 +3055,92 @@
           <w:szCs w:val="24"/>
         </w:rPr>
       </w:pPr>
-      <w:r>
+    </w:p>
+    <w:p>
+      <w:pPr>
+        <w:spacing w:line="360" w:lineRule="auto"/>
         <w:rPr>
           <w:b/>
           <w:sz w:val="24"/>
           <w:szCs w:val="24"/>
         </w:rPr>
+      </w:pPr>
+    </w:p>
+    <w:p>
+      <w:pPr>
+        <w:spacing w:line="360" w:lineRule="auto"/>
+        <w:rPr>
+          <w:b/>
+          <w:sz w:val="24"/>
+          <w:szCs w:val="24"/>
+        </w:rPr>
+      </w:pPr>
+    </w:p>
+    <w:p>
+      <w:pPr>
+        <w:spacing w:line="360" w:lineRule="auto"/>
+        <w:rPr>
+          <w:b/>
+          <w:sz w:val="24"/>
+          <w:szCs w:val="24"/>
+        </w:rPr>
+      </w:pPr>
+    </w:p>
+    <w:p>
+      <w:pPr>
+        <w:spacing w:line="360" w:lineRule="auto"/>
+        <w:rPr>
+          <w:b/>
+          <w:sz w:val="24"/>
+          <w:szCs w:val="24"/>
+        </w:rPr>
+      </w:pPr>
+    </w:p>
+    <w:p>
+      <w:pPr>
+        <w:spacing w:line="360" w:lineRule="auto"/>
+        <w:rPr>
+          <w:b/>
+          <w:sz w:val="24"/>
+          <w:szCs w:val="24"/>
+        </w:rPr>
+      </w:pPr>
+    </w:p>
+    <w:p>
+      <w:pPr>
+        <w:spacing w:line="360" w:lineRule="auto"/>
+        <w:rPr>
+          <w:b/>
+          <w:sz w:val="24"/>
+          <w:szCs w:val="24"/>
+        </w:rPr>
+      </w:pPr>
+    </w:p>
+    <w:p>
+      <w:pPr>
+        <w:spacing w:line="360" w:lineRule="auto"/>
+        <w:rPr>
+          <w:b/>
+          <w:sz w:val="24"/>
+          <w:szCs w:val="24"/>
+        </w:rPr>
+      </w:pPr>
+    </w:p>
+    <w:p>
+      <w:pPr>
+        <w:spacing w:line="360" w:lineRule="auto"/>
+        <w:rPr>
+          <w:b/>
+          <w:sz w:val="24"/>
+          <w:szCs w:val="24"/>
+        </w:rPr>
+      </w:pPr>
+      <w:r>
+        <w:rPr>
+          <w:b/>
+          <w:sz w:val="24"/>
+          <w:szCs w:val="24"/>
+        </w:rPr>
         <w:t>Diagrama de caso de uso</w:t>
       </w:r>
     </w:p>
@@ -3538,7 +3154,7 @@
         <w:spacing w:line="360" w:lineRule="auto"/>
       </w:pPr>
       <w:r>
-        <w:pict w14:anchorId="56D3D9C8">
+        <w:pict>
           <v:shapetype id="_x0000_t75" coordsize="21600,21600" o:spt="75" o:preferrelative="t" path="m@4@5l@4@11@9@11@9@5xe" filled="f" stroked="f">
             <v:stroke joinstyle="miter"/>
             <v:formulas>
@@ -3558,7 +3174,7 @@
             <v:path o:extrusionok="f" gradientshapeok="t" o:connecttype="rect"/>
             <o:lock v:ext="edit" aspectratio="t"/>
           </v:shapetype>
-          <v:shape id="_x0000_i1026" type="#_x0000_t75" style="width:375pt;height:232.5pt">
+          <v:shape id="_x0000_i1025" type="#_x0000_t75" style="width:375pt;height:232.5pt">
             <v:imagedata r:id="rId11" o:title="Imagem caso de uso"/>
           </v:shape>
         </w:pict>
@@ -3570,6 +3186,7 @@
         <w:rPr>
           <w:b/>
           <w:sz w:val="24"/>
+          <w:szCs w:val="24"/>
         </w:rPr>
       </w:pPr>
     </w:p>
@@ -3579,12 +3196,14 @@
         <w:rPr>
           <w:b/>
           <w:sz w:val="24"/>
+          <w:szCs w:val="24"/>
         </w:rPr>
       </w:pPr>
       <w:r>
         <w:rPr>
           <w:b/>
           <w:sz w:val="24"/>
+          <w:szCs w:val="24"/>
         </w:rPr>
         <w:t>Diagrama de classes</w:t>
       </w:r>
@@ -3599,36 +3218,26 @@
         </w:rPr>
         <w:lastRenderedPageBreak/>
         <w:drawing>
-          <wp:inline distT="0" distB="0" distL="0" distR="0" wp14:anchorId="342AE1A1" wp14:editId="6C1EA2A5">
+          <wp:inline distT="0" distB="0" distL="0" distR="0">
             <wp:extent cx="4057650" cy="4747260"/>
             <wp:effectExtent l="0" t="0" r="0" b="0"/>
-            <wp:docPr id="2" name="Imagem 2" descr="C:\Users\f290ti\AppData\Local\Microsoft\Windows\INetCache\Content.Word\Imagem classes.png"/>
-            <wp:cNvGraphicFramePr>
-              <a:graphicFrameLocks xmlns:a="http://schemas.openxmlformats.org/drawingml/2006/main" noChangeAspect="1"/>
-            </wp:cNvGraphicFramePr>
+            <wp:docPr id="541305101" name="image3.png" descr="C:\Users\f290ti\AppData\Local\Microsoft\Windows\INetCache\Content.Word\Imagem classes.png"/>
+            <wp:cNvGraphicFramePr/>
             <a:graphic xmlns:a="http://schemas.openxmlformats.org/drawingml/2006/main">
               <a:graphicData uri="http://schemas.openxmlformats.org/drawingml/2006/picture">
                 <pic:pic xmlns:pic="http://schemas.openxmlformats.org/drawingml/2006/picture">
                   <pic:nvPicPr>
-                    <pic:cNvPr id="0" name="Picture 8" descr="C:\Users\f290ti\AppData\Local\Microsoft\Windows\INetCache\Content.Word\Imagem classes.png"/>
-                    <pic:cNvPicPr>
-                      <a:picLocks noChangeAspect="1" noChangeArrowheads="1"/>
-                    </pic:cNvPicPr>
+                    <pic:cNvPr id="0" name="image3.png" descr="C:\Users\f290ti\AppData\Local\Microsoft\Windows\INetCache\Content.Word\Imagem classes.png"/>
+                    <pic:cNvPicPr preferRelativeResize="0"/>
                   </pic:nvPicPr>
                   <pic:blipFill>
-                    <a:blip r:embed="rId12">
-                      <a:extLst>
-                        <a:ext uri="{28A0092B-C50C-407E-A947-70E740481C1C}">
-                          <a14:useLocalDpi xmlns:a14="http://schemas.microsoft.com/office/drawing/2010/main" val="0"/>
-                        </a:ext>
-                      </a:extLst>
-                    </a:blip>
+                    <a:blip r:embed="rId12"/>
                     <a:srcRect/>
                     <a:stretch>
                       <a:fillRect/>
                     </a:stretch>
                   </pic:blipFill>
-                  <pic:spPr bwMode="auto">
+                  <pic:spPr>
                     <a:xfrm>
                       <a:off x="0" y="0"/>
                       <a:ext cx="4057650" cy="4747260"/>
@@ -3636,10 +3245,7 @@
                     <a:prstGeom prst="rect">
                       <a:avLst/>
                     </a:prstGeom>
-                    <a:noFill/>
-                    <a:ln>
-                      <a:noFill/>
-                    </a:ln>
+                    <a:ln/>
                   </pic:spPr>
                 </pic:pic>
               </a:graphicData>
@@ -3653,22 +3259,11 @@
         <w:pStyle w:val="Ttulo"/>
         <w:spacing w:line="360" w:lineRule="auto"/>
       </w:pPr>
-      <w:bookmarkStart w:id="10" w:name="_tjl1pe5ei6dw" w:colFirst="0" w:colLast="0"/>
-      <w:bookmarkStart w:id="11" w:name="_hlu1hcm6n5za" w:colFirst="0" w:colLast="0"/>
-      <w:bookmarkStart w:id="12" w:name="_jhl60fg4121z" w:colFirst="0" w:colLast="0"/>
-      <w:bookmarkEnd w:id="10"/>
-      <w:bookmarkEnd w:id="11"/>
-      <w:bookmarkEnd w:id="12"/>
-      <w:r>
-        <w:t xml:space="preserve">Diagrama de </w:t>
-      </w:r>
-      <w:proofErr w:type="gramStart"/>
-      <w:r>
-        <w:t>sequencia</w:t>
-      </w:r>
-      <w:bookmarkStart w:id="13" w:name="_xmux0r3xll0b" w:colFirst="0" w:colLast="0"/>
-      <w:bookmarkEnd w:id="13"/>
-      <w:proofErr w:type="gramEnd"/>
+      <w:bookmarkStart w:id="8" w:name="_heading=h.4d34og8" w:colFirst="0" w:colLast="0"/>
+      <w:bookmarkEnd w:id="8"/>
+      <w:r>
+        <w:t>Diagrama de sequência</w:t>
+      </w:r>
     </w:p>
     <w:p>
       <w:pPr>
@@ -3700,61 +3295,784 @@
       <w:pPr>
         <w:spacing w:line="360" w:lineRule="auto"/>
       </w:pPr>
+      <w:bookmarkStart w:id="9" w:name="_heading=h.2s8eyo1" w:colFirst="0" w:colLast="0"/>
+      <w:bookmarkEnd w:id="9"/>
       <w:r>
         <w:lastRenderedPageBreak/>
-        <w:pict w14:anchorId="4B96FBD2">
-          <v:shape id="_x0000_i1027" type="#_x0000_t75" style="width:451.5pt;height:352.5pt">
+        <w:pict>
+          <v:shape id="_x0000_i1026" type="#_x0000_t75" style="width:451.5pt;height:352.5pt">
             <v:imagedata r:id="rId13" o:title="Metodo cascata"/>
           </v:shape>
         </w:pict>
       </w:r>
-      <w:bookmarkStart w:id="14" w:name="_6hbp3id8teph" w:colFirst="0" w:colLast="0"/>
-      <w:bookmarkStart w:id="15" w:name="_9a2bzh8plpfy" w:colFirst="0" w:colLast="0"/>
-      <w:bookmarkStart w:id="16" w:name="_7qe0tplzzneg" w:colFirst="0" w:colLast="0"/>
-      <w:bookmarkStart w:id="17" w:name="_fw8s5ehw3il8" w:colFirst="0" w:colLast="0"/>
-      <w:bookmarkStart w:id="18" w:name="_g5ee1mm0bl1f" w:colFirst="0" w:colLast="0"/>
-      <w:bookmarkStart w:id="19" w:name="_qrz6i0hm8q70" w:colFirst="0" w:colLast="0"/>
-      <w:bookmarkStart w:id="20" w:name="_gy1ebpkw16bl" w:colFirst="0" w:colLast="0"/>
-      <w:bookmarkStart w:id="21" w:name="_b1ad3otr4oy" w:colFirst="0" w:colLast="0"/>
-      <w:bookmarkStart w:id="22" w:name="_2gbeeecevkmd" w:colFirst="0" w:colLast="0"/>
-      <w:bookmarkStart w:id="23" w:name="_2zqrayimty9" w:colFirst="0" w:colLast="0"/>
-      <w:bookmarkStart w:id="24" w:name="_4fejev1tuyol" w:colFirst="0" w:colLast="0"/>
-      <w:bookmarkStart w:id="25" w:name="_nn0nimgeko23" w:colFirst="0" w:colLast="0"/>
-      <w:bookmarkStart w:id="26" w:name="_6gn227md0o7x" w:colFirst="0" w:colLast="0"/>
-      <w:bookmarkStart w:id="27" w:name="_j12f6xsp0jfi" w:colFirst="0" w:colLast="0"/>
-      <w:bookmarkStart w:id="28" w:name="_6mad4wn9nuav" w:colFirst="0" w:colLast="0"/>
-      <w:bookmarkStart w:id="29" w:name="_3cwavtvg9zuo" w:colFirst="0" w:colLast="0"/>
-      <w:bookmarkStart w:id="30" w:name="_v4tufsg5tzi2" w:colFirst="0" w:colLast="0"/>
-      <w:bookmarkStart w:id="31" w:name="_c05mh8u26u55" w:colFirst="0" w:colLast="0"/>
-      <w:bookmarkStart w:id="32" w:name="_4silupz56pcl" w:colFirst="0" w:colLast="0"/>
-      <w:bookmarkStart w:id="33" w:name="_svvhujvzdaoc" w:colFirst="0" w:colLast="0"/>
-      <w:bookmarkStart w:id="34" w:name="_eys2dox2ksiz" w:colFirst="0" w:colLast="0"/>
-      <w:bookmarkStart w:id="35" w:name="_c416v7vsc6tu" w:colFirst="0" w:colLast="0"/>
-      <w:bookmarkEnd w:id="14"/>
-      <w:bookmarkEnd w:id="15"/>
-      <w:bookmarkEnd w:id="16"/>
-      <w:bookmarkEnd w:id="17"/>
-      <w:bookmarkEnd w:id="18"/>
-      <w:bookmarkEnd w:id="19"/>
-      <w:bookmarkEnd w:id="20"/>
-      <w:bookmarkEnd w:id="21"/>
-      <w:bookmarkEnd w:id="22"/>
-      <w:bookmarkEnd w:id="23"/>
-      <w:bookmarkEnd w:id="24"/>
-      <w:bookmarkEnd w:id="25"/>
-      <w:bookmarkEnd w:id="26"/>
-      <w:bookmarkEnd w:id="27"/>
-      <w:bookmarkEnd w:id="28"/>
-      <w:bookmarkEnd w:id="29"/>
-      <w:bookmarkEnd w:id="30"/>
-      <w:bookmarkEnd w:id="31"/>
-      <w:bookmarkEnd w:id="32"/>
-      <w:bookmarkEnd w:id="33"/>
-      <w:bookmarkEnd w:id="34"/>
-      <w:bookmarkEnd w:id="35"/>
+    </w:p>
+    <w:p>
+      <w:pPr>
+        <w:pStyle w:val="Ttulo"/>
+        <w:jc w:val="both"/>
+      </w:pPr>
+      <w:r>
+        <w:t>Requisitos mínimos de hardware e softwar</w:t>
+      </w:r>
+      <w:r>
+        <w:t>e para o sistema</w:t>
+      </w:r>
+    </w:p>
+    <w:p/>
+    <w:p>
+      <w:pPr>
+        <w:pStyle w:val="Subttulo"/>
+        <w:numPr>
+          <w:ilvl w:val="0"/>
+          <w:numId w:val="3"/>
+        </w:numPr>
+        <w:jc w:val="both"/>
+      </w:pPr>
+      <w:r>
+        <w:t>Sistema Operacional</w:t>
+      </w:r>
+    </w:p>
+    <w:p>
+      <w:r>
+        <w:t xml:space="preserve"> O projeto, por ser um sistema web é compatível com os seguintes Sistemas Operacionais:</w:t>
+      </w:r>
+    </w:p>
+    <w:p>
+      <w:pPr>
+        <w:numPr>
+          <w:ilvl w:val="1"/>
+          <w:numId w:val="3"/>
+        </w:numPr>
+        <w:pBdr>
+          <w:top w:val="nil"/>
+          <w:left w:val="nil"/>
+          <w:bottom w:val="nil"/>
+          <w:right w:val="nil"/>
+          <w:between w:val="nil"/>
+        </w:pBdr>
+      </w:pPr>
+      <w:proofErr w:type="spellStart"/>
+      <w:r>
+        <w:rPr>
+          <w:color w:val="000000"/>
+        </w:rPr>
+        <w:t>Android</w:t>
+      </w:r>
+      <w:proofErr w:type="spellEnd"/>
+      <w:r>
+        <w:rPr>
+          <w:color w:val="000000"/>
+        </w:rPr>
+        <w:t>;</w:t>
+      </w:r>
+    </w:p>
+    <w:p>
+      <w:pPr>
+        <w:numPr>
+          <w:ilvl w:val="1"/>
+          <w:numId w:val="3"/>
+        </w:numPr>
+        <w:pBdr>
+          <w:top w:val="nil"/>
+          <w:left w:val="nil"/>
+          <w:bottom w:val="nil"/>
+          <w:right w:val="nil"/>
+          <w:between w:val="nil"/>
+        </w:pBdr>
+      </w:pPr>
+      <w:r>
+        <w:rPr>
+          <w:color w:val="000000"/>
+        </w:rPr>
+        <w:t>Windows;</w:t>
+      </w:r>
+    </w:p>
+    <w:p>
+      <w:pPr>
+        <w:numPr>
+          <w:ilvl w:val="1"/>
+          <w:numId w:val="3"/>
+        </w:numPr>
+        <w:pBdr>
+          <w:top w:val="nil"/>
+          <w:left w:val="nil"/>
+          <w:bottom w:val="nil"/>
+          <w:right w:val="nil"/>
+          <w:between w:val="nil"/>
+        </w:pBdr>
+      </w:pPr>
+      <w:r>
+        <w:rPr>
+          <w:color w:val="000000"/>
+        </w:rPr>
+        <w:t>Linux;</w:t>
+      </w:r>
+    </w:p>
+    <w:p>
+      <w:pPr>
+        <w:numPr>
+          <w:ilvl w:val="1"/>
+          <w:numId w:val="3"/>
+        </w:numPr>
+        <w:pBdr>
+          <w:top w:val="nil"/>
+          <w:left w:val="nil"/>
+          <w:bottom w:val="nil"/>
+          <w:right w:val="nil"/>
+          <w:between w:val="nil"/>
+        </w:pBdr>
+      </w:pPr>
+      <w:r>
+        <w:rPr>
+          <w:color w:val="000000"/>
+        </w:rPr>
+        <w:t>IOS;</w:t>
+      </w:r>
+    </w:p>
+    <w:p>
+      <w:pPr>
+        <w:numPr>
+          <w:ilvl w:val="1"/>
+          <w:numId w:val="3"/>
+        </w:numPr>
+        <w:pBdr>
+          <w:top w:val="nil"/>
+          <w:left w:val="nil"/>
+          <w:bottom w:val="nil"/>
+          <w:right w:val="nil"/>
+          <w:between w:val="nil"/>
+        </w:pBdr>
+      </w:pPr>
+      <w:proofErr w:type="spellStart"/>
+      <w:r>
+        <w:rPr>
+          <w:color w:val="000000"/>
+        </w:rPr>
+        <w:t>MacOS</w:t>
+      </w:r>
+      <w:proofErr w:type="spellEnd"/>
+      <w:r>
+        <w:rPr>
+          <w:color w:val="000000"/>
+        </w:rPr>
+        <w:t>.</w:t>
+      </w:r>
+    </w:p>
+    <w:p>
+      <w:pPr>
+        <w:pStyle w:val="Subttulo"/>
+        <w:numPr>
+          <w:ilvl w:val="0"/>
+          <w:numId w:val="3"/>
+        </w:numPr>
+        <w:jc w:val="both"/>
+      </w:pPr>
+      <w:r>
+        <w:t>Hardware:</w:t>
+      </w:r>
+    </w:p>
+    <w:p>
+      <w:r>
+        <w:t xml:space="preserve"> São exigidos os seguintes requisitos de hardware:</w:t>
+      </w:r>
+    </w:p>
+    <w:p>
+      <w:pPr>
+        <w:numPr>
+          <w:ilvl w:val="1"/>
+          <w:numId w:val="3"/>
+        </w:numPr>
+        <w:pBdr>
+          <w:top w:val="nil"/>
+          <w:left w:val="nil"/>
+          <w:bottom w:val="nil"/>
+          <w:right w:val="nil"/>
+          <w:between w:val="nil"/>
+        </w:pBdr>
+      </w:pPr>
+      <w:r>
+        <w:rPr>
+          <w:color w:val="000000"/>
+        </w:rPr>
+        <w:t xml:space="preserve">Processador: Com uma velocidade </w:t>
+      </w:r>
+      <w:r>
+        <w:rPr>
+          <w:color w:val="000000"/>
+        </w:rPr>
+        <w:t>razoavelmente suficiente para se usar em um navegador [mínimo 2 GHz];</w:t>
+      </w:r>
+    </w:p>
+    <w:p>
+      <w:pPr>
+        <w:numPr>
+          <w:ilvl w:val="1"/>
+          <w:numId w:val="3"/>
+        </w:numPr>
+        <w:pBdr>
+          <w:top w:val="nil"/>
+          <w:left w:val="nil"/>
+          <w:bottom w:val="nil"/>
+          <w:right w:val="nil"/>
+          <w:between w:val="nil"/>
+        </w:pBdr>
+      </w:pPr>
+      <w:r>
+        <w:rPr>
+          <w:color w:val="000000"/>
+        </w:rPr>
+        <w:t xml:space="preserve">Memória RAM: [mínimo 4 </w:t>
+      </w:r>
+      <w:proofErr w:type="spellStart"/>
+      <w:r>
+        <w:rPr>
+          <w:color w:val="000000"/>
+        </w:rPr>
+        <w:t>GBs</w:t>
+      </w:r>
+      <w:proofErr w:type="spellEnd"/>
+      <w:r>
+        <w:rPr>
+          <w:color w:val="000000"/>
+        </w:rPr>
+        <w:t>];</w:t>
+      </w:r>
+    </w:p>
+    <w:p>
+      <w:pPr>
+        <w:numPr>
+          <w:ilvl w:val="1"/>
+          <w:numId w:val="3"/>
+        </w:numPr>
+        <w:pBdr>
+          <w:top w:val="nil"/>
+          <w:left w:val="nil"/>
+          <w:bottom w:val="nil"/>
+          <w:right w:val="nil"/>
+          <w:between w:val="nil"/>
+        </w:pBdr>
+      </w:pPr>
+      <w:r>
+        <w:rPr>
+          <w:color w:val="000000"/>
+        </w:rPr>
+        <w:t xml:space="preserve">Armazenamento: [mínimo 5 </w:t>
+      </w:r>
+      <w:proofErr w:type="spellStart"/>
+      <w:r>
+        <w:rPr>
+          <w:color w:val="000000"/>
+        </w:rPr>
+        <w:t>MBs</w:t>
+      </w:r>
+      <w:proofErr w:type="spellEnd"/>
+      <w:r>
+        <w:rPr>
+          <w:color w:val="000000"/>
+        </w:rPr>
+        <w:t>];</w:t>
+      </w:r>
+    </w:p>
+    <w:p>
+      <w:pPr>
+        <w:numPr>
+          <w:ilvl w:val="1"/>
+          <w:numId w:val="3"/>
+        </w:numPr>
+        <w:pBdr>
+          <w:top w:val="nil"/>
+          <w:left w:val="nil"/>
+          <w:bottom w:val="nil"/>
+          <w:right w:val="nil"/>
+          <w:between w:val="nil"/>
+        </w:pBdr>
+      </w:pPr>
+      <w:r>
+        <w:rPr>
+          <w:color w:val="000000"/>
+        </w:rPr>
+        <w:t>Resolução de Tela: Recomendado uma resolução de tela mínima para garantir uma experiência adequada.</w:t>
+      </w:r>
+    </w:p>
+    <w:p>
+      <w:pPr>
+        <w:rPr>
+          <w:sz w:val="24"/>
+          <w:szCs w:val="24"/>
+        </w:rPr>
+      </w:pPr>
+    </w:p>
+    <w:p>
+      <w:pPr>
+        <w:jc w:val="both"/>
+        <w:rPr>
+          <w:sz w:val="24"/>
+          <w:szCs w:val="24"/>
+        </w:rPr>
+      </w:pPr>
+    </w:p>
+    <w:p>
+      <w:pPr>
+        <w:pStyle w:val="Subttulo"/>
+        <w:numPr>
+          <w:ilvl w:val="0"/>
+          <w:numId w:val="3"/>
+        </w:numPr>
+        <w:jc w:val="both"/>
+      </w:pPr>
+      <w:r>
+        <w:t>Software e Rede:</w:t>
+      </w:r>
+    </w:p>
+    <w:p>
+      <w:r>
+        <w:t xml:space="preserve"> Os requisitos de rede e softwares necessários para este sistema web são:</w:t>
+      </w:r>
+    </w:p>
+    <w:p>
+      <w:pPr>
+        <w:numPr>
+          <w:ilvl w:val="0"/>
+          <w:numId w:val="2"/>
+        </w:numPr>
+        <w:pBdr>
+          <w:top w:val="nil"/>
+          <w:left w:val="nil"/>
+          <w:bottom w:val="nil"/>
+          <w:right w:val="nil"/>
+          <w:between w:val="nil"/>
+        </w:pBdr>
+      </w:pPr>
+      <w:r>
+        <w:rPr>
+          <w:color w:val="000000"/>
+        </w:rPr>
+        <w:t>Navegador web atualizado [navegadores suportados: Google Chrome, Firefox e Edge];</w:t>
+      </w:r>
+    </w:p>
+    <w:p>
+      <w:pPr>
+        <w:numPr>
+          <w:ilvl w:val="0"/>
+          <w:numId w:val="2"/>
+        </w:numPr>
+        <w:pBdr>
+          <w:top w:val="nil"/>
+          <w:left w:val="nil"/>
+          <w:bottom w:val="nil"/>
+          <w:right w:val="nil"/>
+          <w:between w:val="nil"/>
+        </w:pBdr>
+      </w:pPr>
+      <w:r>
+        <w:rPr>
+          <w:color w:val="000000"/>
+        </w:rPr>
+        <w:t>Conexão à internet [mínimo 500 Kbps].</w:t>
+      </w:r>
+    </w:p>
+    <w:p>
+      <w:pPr>
+        <w:jc w:val="both"/>
+      </w:pPr>
+    </w:p>
+    <w:p>
+      <w:pPr>
+        <w:pStyle w:val="Ttulo"/>
+        <w:jc w:val="both"/>
+      </w:pPr>
+      <w:r>
+        <w:t>Limitações do Sistema:</w:t>
+      </w:r>
+    </w:p>
+    <w:p>
+      <w:r>
+        <w:t xml:space="preserve"> Para o bom funcionamento do sistema w</w:t>
+      </w:r>
+      <w:r>
+        <w:t>eb, são necessárias as seguintes limitações:</w:t>
+      </w:r>
+    </w:p>
+    <w:p/>
+    <w:p>
+      <w:pPr>
+        <w:numPr>
+          <w:ilvl w:val="0"/>
+          <w:numId w:val="1"/>
+        </w:numPr>
+        <w:pBdr>
+          <w:top w:val="nil"/>
+          <w:left w:val="nil"/>
+          <w:bottom w:val="nil"/>
+          <w:right w:val="nil"/>
+          <w:between w:val="nil"/>
+        </w:pBdr>
+      </w:pPr>
+      <w:r>
+        <w:rPr>
+          <w:color w:val="000000"/>
+        </w:rPr>
+        <w:t xml:space="preserve">Limitação de postagem de artigos </w:t>
+      </w:r>
+      <w:r>
+        <w:rPr>
+          <w:color w:val="000000"/>
+        </w:rPr>
+        <w:t>e Notícias:</w:t>
+      </w:r>
+    </w:p>
+    <w:p>
+      <w:pPr>
+        <w:numPr>
+          <w:ilvl w:val="1"/>
+          <w:numId w:val="1"/>
+        </w:numPr>
+        <w:pBdr>
+          <w:top w:val="nil"/>
+          <w:left w:val="nil"/>
+          <w:bottom w:val="nil"/>
+          <w:right w:val="nil"/>
+          <w:between w:val="nil"/>
+        </w:pBdr>
+      </w:pPr>
+      <w:r>
+        <w:rPr>
+          <w:color w:val="000000"/>
+        </w:rPr>
+        <w:t>A aba de post de conteúdo é restrita a redatores e administradores. Os visitantes têm</w:t>
+      </w:r>
+      <w:r>
+        <w:rPr>
+          <w:color w:val="000000"/>
+        </w:rPr>
+        <w:t xml:space="preserve"> acesso limitado a </w:t>
+      </w:r>
+      <w:r>
+        <w:rPr>
+          <w:color w:val="000000"/>
+        </w:rPr>
+        <w:t>está funcionalidade</w:t>
+      </w:r>
+      <w:r>
+        <w:rPr>
+          <w:color w:val="000000"/>
+        </w:rPr>
+        <w:t>.</w:t>
+      </w:r>
+    </w:p>
+    <w:p>
+      <w:pPr>
+        <w:numPr>
+          <w:ilvl w:val="0"/>
+          <w:numId w:val="1"/>
+        </w:numPr>
+        <w:pBdr>
+          <w:top w:val="nil"/>
+          <w:left w:val="nil"/>
+          <w:bottom w:val="nil"/>
+          <w:right w:val="nil"/>
+          <w:between w:val="nil"/>
+        </w:pBdr>
+      </w:pPr>
+      <w:r>
+        <w:rPr>
+          <w:color w:val="000000"/>
+        </w:rPr>
+        <w:t>Limitação na Relevância da Pesquisa:</w:t>
+      </w:r>
+    </w:p>
+    <w:p>
+      <w:pPr>
+        <w:numPr>
+          <w:ilvl w:val="1"/>
+          <w:numId w:val="1"/>
+        </w:numPr>
+        <w:pBdr>
+          <w:top w:val="nil"/>
+          <w:left w:val="nil"/>
+          <w:bottom w:val="nil"/>
+          <w:right w:val="nil"/>
+          <w:between w:val="nil"/>
+        </w:pBdr>
+      </w:pPr>
+      <w:r>
+        <w:rPr>
+          <w:color w:val="000000"/>
+        </w:rPr>
+        <w:t xml:space="preserve">A exibição de artigos ou informações </w:t>
+      </w:r>
+      <w:r>
+        <w:rPr>
+          <w:color w:val="000000"/>
+        </w:rPr>
+        <w:t>relevantes nas buscas pode depender da maneira e coerência em que as palavras-chave são inseridas pelos usuários.</w:t>
+      </w:r>
+    </w:p>
+    <w:p>
+      <w:pPr>
+        <w:pStyle w:val="PargrafodaLista"/>
+        <w:numPr>
+          <w:ilvl w:val="0"/>
+          <w:numId w:val="1"/>
+        </w:numPr>
+        <w:pBdr>
+          <w:top w:val="nil"/>
+          <w:left w:val="nil"/>
+          <w:bottom w:val="nil"/>
+          <w:right w:val="nil"/>
+          <w:between w:val="nil"/>
+        </w:pBdr>
+      </w:pPr>
+      <w:r>
+        <w:rPr>
+          <w:color w:val="000000"/>
+        </w:rPr>
+        <w:t>Limitação no Relato de Problemas:</w:t>
+      </w:r>
+    </w:p>
+    <w:p>
+      <w:pPr>
+        <w:numPr>
+          <w:ilvl w:val="1"/>
+          <w:numId w:val="1"/>
+        </w:numPr>
+        <w:pBdr>
+          <w:top w:val="nil"/>
+          <w:left w:val="nil"/>
+          <w:bottom w:val="nil"/>
+          <w:right w:val="nil"/>
+          <w:between w:val="nil"/>
+        </w:pBdr>
+      </w:pPr>
+      <w:r>
+        <w:rPr>
+          <w:color w:val="000000"/>
+        </w:rPr>
+        <w:t>E</w:t>
+      </w:r>
+      <w:r>
+        <w:rPr>
+          <w:color w:val="000000"/>
+        </w:rPr>
+        <w:t xml:space="preserve">mbora os </w:t>
+      </w:r>
+      <w:r>
+        <w:rPr>
+          <w:color w:val="000000"/>
+        </w:rPr>
+        <w:t>visitantes</w:t>
+      </w:r>
+      <w:r>
+        <w:rPr>
+          <w:color w:val="000000"/>
+        </w:rPr>
+        <w:t xml:space="preserve"> </w:t>
+      </w:r>
+      <w:r>
+        <w:rPr>
+          <w:color w:val="000000"/>
+        </w:rPr>
+        <w:t>possam relatar problemas ao suporte, a resolução desses problemas dependerá da equipe de suporte disponível.</w:t>
+      </w:r>
+    </w:p>
+    <w:p>
+      <w:pPr>
+        <w:numPr>
+          <w:ilvl w:val="0"/>
+          <w:numId w:val="1"/>
+        </w:numPr>
+        <w:pBdr>
+          <w:top w:val="nil"/>
+          <w:left w:val="nil"/>
+          <w:bottom w:val="nil"/>
+          <w:right w:val="nil"/>
+          <w:between w:val="nil"/>
+        </w:pBdr>
+      </w:pPr>
+      <w:r>
+        <w:rPr>
+          <w:color w:val="000000"/>
+        </w:rPr>
+        <w:t>Limitação de Compatibilidade de Navegadores:</w:t>
+      </w:r>
+    </w:p>
+    <w:p>
+      <w:pPr>
+        <w:numPr>
+          <w:ilvl w:val="1"/>
+          <w:numId w:val="1"/>
+        </w:numPr>
+        <w:pBdr>
+          <w:top w:val="nil"/>
+          <w:left w:val="nil"/>
+          <w:bottom w:val="nil"/>
+          <w:right w:val="nil"/>
+          <w:between w:val="nil"/>
+        </w:pBdr>
+      </w:pPr>
+      <w:r>
+        <w:rPr>
+          <w:color w:val="000000"/>
+        </w:rPr>
+        <w:t>A compatibilidade com navegadores está restrita apenas com Google Chrome, Firefox e Edge. Os outros podem ter suporte limitado.</w:t>
+      </w:r>
+    </w:p>
+    <w:p>
+      <w:pPr>
+        <w:numPr>
+          <w:ilvl w:val="0"/>
+          <w:numId w:val="1"/>
+        </w:numPr>
+        <w:pBdr>
+          <w:top w:val="nil"/>
+          <w:left w:val="nil"/>
+          <w:bottom w:val="nil"/>
+          <w:right w:val="nil"/>
+          <w:between w:val="nil"/>
+        </w:pBdr>
+      </w:pPr>
+      <w:r>
+        <w:rPr>
+          <w:color w:val="000000"/>
+        </w:rPr>
+        <w:t>Limitação na Velocidade de Carregamento:</w:t>
+      </w:r>
+    </w:p>
+    <w:p>
+      <w:pPr>
+        <w:numPr>
+          <w:ilvl w:val="1"/>
+          <w:numId w:val="1"/>
+        </w:numPr>
+        <w:pBdr>
+          <w:top w:val="nil"/>
+          <w:left w:val="nil"/>
+          <w:bottom w:val="nil"/>
+          <w:right w:val="nil"/>
+          <w:between w:val="nil"/>
+        </w:pBdr>
+      </w:pPr>
+      <w:r>
+        <w:rPr>
+          <w:color w:val="000000"/>
+        </w:rPr>
+        <w:t>A velocidade de carregamento do site obvia</w:t>
+      </w:r>
+      <w:r>
+        <w:rPr>
+          <w:color w:val="000000"/>
+        </w:rPr>
+        <w:t>mente dependerá da conexão à Internet do usuário, afetando a experiência de navegação.</w:t>
+      </w:r>
+    </w:p>
+    <w:p/>
+    <w:p/>
+    <w:p>
+      <w:pPr>
+        <w:pStyle w:val="Ttulo"/>
+        <w:jc w:val="both"/>
+      </w:pPr>
+      <w:r>
+        <w:t>Suporte:</w:t>
+      </w:r>
+    </w:p>
+    <w:p>
+      <w:r>
+        <w:t>Caso haja alguma reclamação, bugs ou algum problema com nosso sistema web oferecemos os seguintes suportes para o sistema:</w:t>
+      </w:r>
+    </w:p>
+    <w:p>
+      <w:pPr>
+        <w:numPr>
+          <w:ilvl w:val="0"/>
+          <w:numId w:val="4"/>
+        </w:numPr>
+        <w:pBdr>
+          <w:top w:val="nil"/>
+          <w:left w:val="nil"/>
+          <w:bottom w:val="nil"/>
+          <w:right w:val="nil"/>
+          <w:between w:val="nil"/>
+        </w:pBdr>
+      </w:pPr>
+      <w:r>
+        <w:rPr>
+          <w:color w:val="000000"/>
+        </w:rPr>
+        <w:t xml:space="preserve">Suporte Técnico: Caso haja questões técnicas e problemas sobre mal funcionamento do sistema, entre em contato com a equipe de suporte técnico pelo e-mail: </w:t>
+      </w:r>
+      <w:hyperlink r:id="rId14">
+        <w:r>
+          <w:rPr>
+            <w:color w:val="0000FF"/>
+            <w:u w:val="single"/>
+          </w:rPr>
+          <w:t>Suporte.tecnobroccoli@gmail.com</w:t>
+        </w:r>
+      </w:hyperlink>
+      <w:r>
+        <w:rPr>
+          <w:color w:val="000000"/>
+        </w:rPr>
+        <w:t xml:space="preserve"> ou pelo con</w:t>
+      </w:r>
+      <w:r>
+        <w:rPr>
+          <w:color w:val="000000"/>
+        </w:rPr>
+        <w:t>tato (19)99745-4670;</w:t>
+      </w:r>
+    </w:p>
+    <w:p>
+      <w:pPr>
+        <w:numPr>
+          <w:ilvl w:val="0"/>
+          <w:numId w:val="4"/>
+        </w:numPr>
+        <w:pBdr>
+          <w:top w:val="nil"/>
+          <w:left w:val="nil"/>
+          <w:bottom w:val="nil"/>
+          <w:right w:val="nil"/>
+          <w:between w:val="nil"/>
+        </w:pBdr>
+      </w:pPr>
+      <w:r>
+        <w:rPr>
+          <w:color w:val="000000"/>
+        </w:rPr>
+        <w:t xml:space="preserve">Suporte Online: Acesse a aba de suporte para ter acesso à recursos adicionais, tutoriais e perguntas frequentes em nosso sistema web ou apenas acesse </w:t>
+      </w:r>
+      <w:hyperlink r:id="rId15">
+        <w:r>
+          <w:rPr>
+            <w:color w:val="0000FF"/>
+            <w:u w:val="single"/>
+          </w:rPr>
+          <w:t>https://tecnobroccoli.com.br/</w:t>
+        </w:r>
+        <w:r>
+          <w:rPr>
+            <w:color w:val="0000FF"/>
+            <w:u w:val="single"/>
+          </w:rPr>
+          <w:t>suporte</w:t>
+        </w:r>
+      </w:hyperlink>
+      <w:r>
+        <w:rPr>
+          <w:color w:val="000000"/>
+        </w:rPr>
+        <w:t>;</w:t>
+      </w:r>
+    </w:p>
+    <w:p>
+      <w:pPr>
+        <w:spacing w:line="360" w:lineRule="auto"/>
+      </w:pPr>
     </w:p>
     <w:sectPr>
-      <w:pgSz w:w="11909" w:h="16834" w:code="9"/>
+      <w:pgSz w:w="11909" w:h="16834"/>
       <w:pgMar w:top="1440" w:right="1440" w:bottom="1440" w:left="1440" w:header="720" w:footer="720" w:gutter="0"/>
       <w:pgNumType w:start="1"/>
       <w:cols w:space="720"/>
@@ -3764,7 +4082,7 @@
 </file>
 
 <file path=word/endnotes.xml><?xml version="1.0" encoding="utf-8"?>
-<w:endnotes xmlns:wpc="http://schemas.microsoft.com/office/word/2010/wordprocessingCanvas" xmlns:cx="http://schemas.microsoft.com/office/drawing/2014/chartex" xmlns:cx1="http://schemas.microsoft.com/office/drawing/2015/9/8/chartex" xmlns:cx2="http://schemas.microsoft.com/office/drawing/2015/10/21/chartex" xmlns:cx3="http://schemas.microsoft.com/office/drawing/2016/5/9/chartex" xmlns:cx4="http://schemas.microsoft.com/office/drawing/2016/5/10/chartex" xmlns:cx5="http://schemas.microsoft.com/office/drawing/2016/5/11/chartex" xmlns:cx6="http://schemas.microsoft.com/office/drawing/2016/5/12/chartex" xmlns:cx7="http://schemas.microsoft.com/office/drawing/2016/5/13/chartex" xmlns:cx8="http://schemas.microsoft.com/office/drawing/2016/5/14/chartex" xmlns:mc="http://schemas.openxmlformats.org/markup-compatibility/2006" xmlns:aink="http://schemas.microsoft.com/office/drawing/2016/ink" xmlns:am3d="http://schemas.microsoft.com/office/drawing/2017/model3d" xmlns:o="urn:schemas-microsoft-com:office:office" xmlns:oel="http://schemas.microsoft.com/office/2019/extlst" xmlns:r="http://schemas.openxmlformats.org/officeDocument/2006/relationships" xmlns:m="http://schemas.openxmlformats.org/officeDocument/2006/math" xmlns:v="urn:schemas-microsoft-com:vml" xmlns:wp14="http://schemas.microsoft.com/office/word/2010/wordprocessingDrawing" xmlns:wp="http://schemas.openxmlformats.org/drawingml/2006/wordprocessingDrawing" xmlns:w10="urn:schemas-microsoft-com:office:word" xmlns:w="http://schemas.openxmlformats.org/wordprocessingml/2006/main" xmlns:w14="http://schemas.microsoft.com/office/word/2010/wordml" xmlns:w15="http://schemas.microsoft.com/office/word/2012/wordml" xmlns:w16cex="http://schemas.microsoft.com/office/word/2018/wordml/cex" xmlns:w16cid="http://schemas.microsoft.com/office/word/2016/wordml/cid" xmlns:w16="http://schemas.microsoft.com/office/word/2018/wordml" xmlns:w16sdtdh="http://schemas.microsoft.com/office/word/2020/wordml/sdtdatahash" xmlns:w16se="http://schemas.microsoft.com/office/word/2015/wordml/symex" xmlns:wpg="http://schemas.microsoft.com/office/word/2010/wordprocessingGroup" xmlns:wpi="http://schemas.microsoft.com/office/word/2010/wordprocessingInk" xmlns:wne="http://schemas.microsoft.com/office/word/2006/wordml" xmlns:wps="http://schemas.microsoft.com/office/word/2010/wordprocessingShape" mc:Ignorable="w14 w15 w16se w16cid w16 w16cex w16sdtdh wp14">
+<w:endnotes xmlns:wpc="http://schemas.microsoft.com/office/word/2010/wordprocessingCanvas" xmlns:cx="http://schemas.microsoft.com/office/drawing/2014/chartex" xmlns:mc="http://schemas.openxmlformats.org/markup-compatibility/2006" xmlns:o="urn:schemas-microsoft-com:office:office" xmlns:r="http://schemas.openxmlformats.org/officeDocument/2006/relationships" xmlns:m="http://schemas.openxmlformats.org/officeDocument/2006/math" xmlns:v="urn:schemas-microsoft-com:vml" xmlns:wp14="http://schemas.microsoft.com/office/word/2010/wordprocessingDrawing" xmlns:wp="http://schemas.openxmlformats.org/drawingml/2006/wordprocessingDrawing" xmlns:w10="urn:schemas-microsoft-com:office:word" xmlns:w="http://schemas.openxmlformats.org/wordprocessingml/2006/main" xmlns:w14="http://schemas.microsoft.com/office/word/2010/wordml" xmlns:w15="http://schemas.microsoft.com/office/word/2012/wordml" xmlns:w16se="http://schemas.microsoft.com/office/word/2015/wordml/symex" xmlns:wpg="http://schemas.microsoft.com/office/word/2010/wordprocessingGroup" xmlns:wpi="http://schemas.microsoft.com/office/word/2010/wordprocessingInk" xmlns:wne="http://schemas.microsoft.com/office/word/2006/wordml" xmlns:wps="http://schemas.microsoft.com/office/word/2010/wordprocessingShape" mc:Ignorable="w14 w15 w16se wp14">
   <w:endnote w:type="separator" w:id="-1">
     <w:p>
       <w:pPr>
@@ -3789,7 +4107,7 @@
 </file>
 
 <file path=word/footnotes.xml><?xml version="1.0" encoding="utf-8"?>
-<w:footnotes xmlns:wpc="http://schemas.microsoft.com/office/word/2010/wordprocessingCanvas" xmlns:cx="http://schemas.microsoft.com/office/drawing/2014/chartex" xmlns:cx1="http://schemas.microsoft.com/office/drawing/2015/9/8/chartex" xmlns:cx2="http://schemas.microsoft.com/office/drawing/2015/10/21/chartex" xmlns:cx3="http://schemas.microsoft.com/office/drawing/2016/5/9/chartex" xmlns:cx4="http://schemas.microsoft.com/office/drawing/2016/5/10/chartex" xmlns:cx5="http://schemas.microsoft.com/office/drawing/2016/5/11/chartex" xmlns:cx6="http://schemas.microsoft.com/office/drawing/2016/5/12/chartex" xmlns:cx7="http://schemas.microsoft.com/office/drawing/2016/5/13/chartex" xmlns:cx8="http://schemas.microsoft.com/office/drawing/2016/5/14/chartex" xmlns:mc="http://schemas.openxmlformats.org/markup-compatibility/2006" xmlns:aink="http://schemas.microsoft.com/office/drawing/2016/ink" xmlns:am3d="http://schemas.microsoft.com/office/drawing/2017/model3d" xmlns:o="urn:schemas-microsoft-com:office:office" xmlns:oel="http://schemas.microsoft.com/office/2019/extlst" xmlns:r="http://schemas.openxmlformats.org/officeDocument/2006/relationships" xmlns:m="http://schemas.openxmlformats.org/officeDocument/2006/math" xmlns:v="urn:schemas-microsoft-com:vml" xmlns:wp14="http://schemas.microsoft.com/office/word/2010/wordprocessingDrawing" xmlns:wp="http://schemas.openxmlformats.org/drawingml/2006/wordprocessingDrawing" xmlns:w10="urn:schemas-microsoft-com:office:word" xmlns:w="http://schemas.openxmlformats.org/wordprocessingml/2006/main" xmlns:w14="http://schemas.microsoft.com/office/word/2010/wordml" xmlns:w15="http://schemas.microsoft.com/office/word/2012/wordml" xmlns:w16cex="http://schemas.microsoft.com/office/word/2018/wordml/cex" xmlns:w16cid="http://schemas.microsoft.com/office/word/2016/wordml/cid" xmlns:w16="http://schemas.microsoft.com/office/word/2018/wordml" xmlns:w16sdtdh="http://schemas.microsoft.com/office/word/2020/wordml/sdtdatahash" xmlns:w16se="http://schemas.microsoft.com/office/word/2015/wordml/symex" xmlns:wpg="http://schemas.microsoft.com/office/word/2010/wordprocessingGroup" xmlns:wpi="http://schemas.microsoft.com/office/word/2010/wordprocessingInk" xmlns:wne="http://schemas.microsoft.com/office/word/2006/wordml" xmlns:wps="http://schemas.microsoft.com/office/word/2010/wordprocessingShape" mc:Ignorable="w14 w15 w16se w16cid w16 w16cex w16sdtdh wp14">
+<w:footnotes xmlns:wpc="http://schemas.microsoft.com/office/word/2010/wordprocessingCanvas" xmlns:cx="http://schemas.microsoft.com/office/drawing/2014/chartex" xmlns:mc="http://schemas.openxmlformats.org/markup-compatibility/2006" xmlns:o="urn:schemas-microsoft-com:office:office" xmlns:r="http://schemas.openxmlformats.org/officeDocument/2006/relationships" xmlns:m="http://schemas.openxmlformats.org/officeDocument/2006/math" xmlns:v="urn:schemas-microsoft-com:vml" xmlns:wp14="http://schemas.microsoft.com/office/word/2010/wordprocessingDrawing" xmlns:wp="http://schemas.openxmlformats.org/drawingml/2006/wordprocessingDrawing" xmlns:w10="urn:schemas-microsoft-com:office:word" xmlns:w="http://schemas.openxmlformats.org/wordprocessingml/2006/main" xmlns:w14="http://schemas.microsoft.com/office/word/2010/wordml" xmlns:w15="http://schemas.microsoft.com/office/word/2012/wordml" xmlns:w16se="http://schemas.microsoft.com/office/word/2015/wordml/symex" xmlns:wpg="http://schemas.microsoft.com/office/word/2010/wordprocessingGroup" xmlns:wpi="http://schemas.microsoft.com/office/word/2010/wordprocessingInk" xmlns:wne="http://schemas.microsoft.com/office/word/2006/wordml" xmlns:wps="http://schemas.microsoft.com/office/word/2010/wordprocessingShape" mc:Ignorable="w14 w15 w16se wp14">
   <w:footnote w:type="separator" w:id="-1">
     <w:p>
       <w:pPr>
@@ -3814,250 +4132,660 @@
 </file>
 
 <file path=word/header1.xml><?xml version="1.0" encoding="utf-8"?>
-<w:hdr xmlns:wpc="http://schemas.microsoft.com/office/word/2010/wordprocessingCanvas" xmlns:cx="http://schemas.microsoft.com/office/drawing/2014/chartex" xmlns:cx1="http://schemas.microsoft.com/office/drawing/2015/9/8/chartex" xmlns:cx2="http://schemas.microsoft.com/office/drawing/2015/10/21/chartex" xmlns:cx3="http://schemas.microsoft.com/office/drawing/2016/5/9/chartex" xmlns:cx4="http://schemas.microsoft.com/office/drawing/2016/5/10/chartex" xmlns:cx5="http://schemas.microsoft.com/office/drawing/2016/5/11/chartex" xmlns:cx6="http://schemas.microsoft.com/office/drawing/2016/5/12/chartex" xmlns:cx7="http://schemas.microsoft.com/office/drawing/2016/5/13/chartex" xmlns:cx8="http://schemas.microsoft.com/office/drawing/2016/5/14/chartex" xmlns:mc="http://schemas.openxmlformats.org/markup-compatibility/2006" xmlns:aink="http://schemas.microsoft.com/office/drawing/2016/ink" xmlns:am3d="http://schemas.microsoft.com/office/drawing/2017/model3d" xmlns:o="urn:schemas-microsoft-com:office:office" xmlns:oel="http://schemas.microsoft.com/office/2019/extlst" xmlns:r="http://schemas.openxmlformats.org/officeDocument/2006/relationships" xmlns:m="http://schemas.openxmlformats.org/officeDocument/2006/math" xmlns:v="urn:schemas-microsoft-com:vml" xmlns:wp14="http://schemas.microsoft.com/office/word/2010/wordprocessingDrawing" xmlns:wp="http://schemas.openxmlformats.org/drawingml/2006/wordprocessingDrawing" xmlns:w10="urn:schemas-microsoft-com:office:word" xmlns:w="http://schemas.openxmlformats.org/wordprocessingml/2006/main" xmlns:w14="http://schemas.microsoft.com/office/word/2010/wordml" xmlns:w15="http://schemas.microsoft.com/office/word/2012/wordml" xmlns:w16cex="http://schemas.microsoft.com/office/word/2018/wordml/cex" xmlns:w16cid="http://schemas.microsoft.com/office/word/2016/wordml/cid" xmlns:w16="http://schemas.microsoft.com/office/word/2018/wordml" xmlns:w16sdtdh="http://schemas.microsoft.com/office/word/2020/wordml/sdtdatahash" xmlns:w16se="http://schemas.microsoft.com/office/word/2015/wordml/symex" xmlns:wpg="http://schemas.microsoft.com/office/word/2010/wordprocessingGroup" xmlns:wpi="http://schemas.microsoft.com/office/word/2010/wordprocessingInk" xmlns:wne="http://schemas.microsoft.com/office/word/2006/wordml" xmlns:wps="http://schemas.microsoft.com/office/word/2010/wordprocessingShape" mc:Ignorable="w14 w15 w16se w16cid w16 w16cex w16sdtdh wp14">
+<w:hdr xmlns:wpc="http://schemas.microsoft.com/office/word/2010/wordprocessingCanvas" xmlns:cx="http://schemas.microsoft.com/office/drawing/2014/chartex" xmlns:mc="http://schemas.openxmlformats.org/markup-compatibility/2006" xmlns:o="urn:schemas-microsoft-com:office:office" xmlns:r="http://schemas.openxmlformats.org/officeDocument/2006/relationships" xmlns:m="http://schemas.openxmlformats.org/officeDocument/2006/math" xmlns:v="urn:schemas-microsoft-com:vml" xmlns:wp14="http://schemas.microsoft.com/office/word/2010/wordprocessingDrawing" xmlns:wp="http://schemas.openxmlformats.org/drawingml/2006/wordprocessingDrawing" xmlns:w10="urn:schemas-microsoft-com:office:word" xmlns:w="http://schemas.openxmlformats.org/wordprocessingml/2006/main" xmlns:w14="http://schemas.microsoft.com/office/word/2010/wordml" xmlns:w15="http://schemas.microsoft.com/office/word/2012/wordml" xmlns:w16se="http://schemas.microsoft.com/office/word/2015/wordml/symex" xmlns:wpg="http://schemas.microsoft.com/office/word/2010/wordprocessingGroup" xmlns:wpi="http://schemas.microsoft.com/office/word/2010/wordprocessingInk" xmlns:wne="http://schemas.microsoft.com/office/word/2006/wordml" xmlns:wps="http://schemas.microsoft.com/office/word/2010/wordprocessingShape" mc:Ignorable="w14 w15 w16se wp14">
   <w:p/>
 </w:hdr>
 </file>
 
 <file path=word/numbering.xml><?xml version="1.0" encoding="utf-8"?>
-<w:numbering xmlns:wpc="http://schemas.microsoft.com/office/word/2010/wordprocessingCanvas" xmlns:cx="http://schemas.microsoft.com/office/drawing/2014/chartex" xmlns:cx1="http://schemas.microsoft.com/office/drawing/2015/9/8/chartex" xmlns:cx2="http://schemas.microsoft.com/office/drawing/2015/10/21/chartex" xmlns:cx3="http://schemas.microsoft.com/office/drawing/2016/5/9/chartex" xmlns:cx4="http://schemas.microsoft.com/office/drawing/2016/5/10/chartex" xmlns:cx5="http://schemas.microsoft.com/office/drawing/2016/5/11/chartex" xmlns:cx6="http://schemas.microsoft.com/office/drawing/2016/5/12/chartex" xmlns:cx7="http://schemas.microsoft.com/office/drawing/2016/5/13/chartex" xmlns:cx8="http://schemas.microsoft.com/office/drawing/2016/5/14/chartex" xmlns:mc="http://schemas.openxmlformats.org/markup-compatibility/2006" xmlns:aink="http://schemas.microsoft.com/office/drawing/2016/ink" xmlns:am3d="http://schemas.microsoft.com/office/drawing/2017/model3d" xmlns:o="urn:schemas-microsoft-com:office:office" xmlns:oel="http://schemas.microsoft.com/office/2019/extlst" xmlns:r="http://schemas.openxmlformats.org/officeDocument/2006/relationships" xmlns:m="http://schemas.openxmlformats.org/officeDocument/2006/math" xmlns:v="urn:schemas-microsoft-com:vml" xmlns:wp14="http://schemas.microsoft.com/office/word/2010/wordprocessingDrawing" xmlns:wp="http://schemas.openxmlformats.org/drawingml/2006/wordprocessingDrawing" xmlns:w10="urn:schemas-microsoft-com:office:word" xmlns:w="http://schemas.openxmlformats.org/wordprocessingml/2006/main" xmlns:w14="http://schemas.microsoft.com/office/word/2010/wordml" xmlns:w15="http://schemas.microsoft.com/office/word/2012/wordml" xmlns:w16cex="http://schemas.microsoft.com/office/word/2018/wordml/cex" xmlns:w16cid="http://schemas.microsoft.com/office/word/2016/wordml/cid" xmlns:w16="http://schemas.microsoft.com/office/word/2018/wordml" xmlns:w16sdtdh="http://schemas.microsoft.com/office/word/2020/wordml/sdtdatahash" xmlns:w16se="http://schemas.microsoft.com/office/word/2015/wordml/symex" xmlns:wpg="http://schemas.microsoft.com/office/word/2010/wordprocessingGroup" xmlns:wpi="http://schemas.microsoft.com/office/word/2010/wordprocessingInk" xmlns:wne="http://schemas.microsoft.com/office/word/2006/wordml" xmlns:wps="http://schemas.microsoft.com/office/word/2010/wordprocessingShape" mc:Ignorable="w14 w15 w16se w16cid w16 w16cex w16sdtdh wp14">
+<w:numbering xmlns:wpc="http://schemas.microsoft.com/office/word/2010/wordprocessingCanvas" xmlns:cx="http://schemas.microsoft.com/office/drawing/2014/chartex" xmlns:mc="http://schemas.openxmlformats.org/markup-compatibility/2006" xmlns:o="urn:schemas-microsoft-com:office:office" xmlns:r="http://schemas.openxmlformats.org/officeDocument/2006/relationships" xmlns:m="http://schemas.openxmlformats.org/officeDocument/2006/math" xmlns:v="urn:schemas-microsoft-com:vml" xmlns:wp14="http://schemas.microsoft.com/office/word/2010/wordprocessingDrawing" xmlns:wp="http://schemas.openxmlformats.org/drawingml/2006/wordprocessingDrawing" xmlns:w10="urn:schemas-microsoft-com:office:word" xmlns:w="http://schemas.openxmlformats.org/wordprocessingml/2006/main" xmlns:w14="http://schemas.microsoft.com/office/word/2010/wordml" xmlns:w15="http://schemas.microsoft.com/office/word/2012/wordml" xmlns:w16se="http://schemas.microsoft.com/office/word/2015/wordml/symex" xmlns:wpg="http://schemas.microsoft.com/office/word/2010/wordprocessingGroup" xmlns:wpi="http://schemas.microsoft.com/office/word/2010/wordprocessingInk" xmlns:wne="http://schemas.microsoft.com/office/word/2006/wordml" xmlns:wps="http://schemas.microsoft.com/office/word/2010/wordprocessingShape" mc:Ignorable="w14 w15 w16se wp14">
   <w:abstractNum w:abstractNumId="0" w15:restartNumberingAfterBreak="0">
-    <w:nsid w:val="197E1DA2"/>
+    <w:nsid w:val="024B132A"/>
     <w:multiLevelType w:val="multilevel"/>
-    <w:tmpl w:val="F124A028"/>
+    <w:tmpl w:val="C264E994"/>
+    <w:lvl w:ilvl="0">
+      <w:start w:val="1"/>
+      <w:numFmt w:val="bullet"/>
+      <w:lvlText w:val="o"/>
+      <w:lvlJc w:val="left"/>
+      <w:pPr>
+        <w:ind w:left="1080" w:hanging="360"/>
+      </w:pPr>
+      <w:rPr>
+        <w:rFonts w:ascii="Courier New" w:eastAsia="Courier New" w:hAnsi="Courier New" w:cs="Courier New"/>
+      </w:rPr>
+    </w:lvl>
+    <w:lvl w:ilvl="1">
+      <w:start w:val="1"/>
+      <w:numFmt w:val="bullet"/>
+      <w:lvlText w:val="o"/>
+      <w:lvlJc w:val="left"/>
+      <w:pPr>
+        <w:ind w:left="1800" w:hanging="360"/>
+      </w:pPr>
+      <w:rPr>
+        <w:rFonts w:ascii="Courier New" w:eastAsia="Courier New" w:hAnsi="Courier New" w:cs="Courier New"/>
+      </w:rPr>
+    </w:lvl>
+    <w:lvl w:ilvl="2">
+      <w:start w:val="1"/>
+      <w:numFmt w:val="bullet"/>
+      <w:lvlText w:val="▪"/>
+      <w:lvlJc w:val="left"/>
+      <w:pPr>
+        <w:ind w:left="2520" w:hanging="360"/>
+      </w:pPr>
+      <w:rPr>
+        <w:rFonts w:ascii="Noto Sans Symbols" w:eastAsia="Noto Sans Symbols" w:hAnsi="Noto Sans Symbols" w:cs="Noto Sans Symbols"/>
+      </w:rPr>
+    </w:lvl>
+    <w:lvl w:ilvl="3">
+      <w:start w:val="1"/>
+      <w:numFmt w:val="bullet"/>
+      <w:lvlText w:val="●"/>
+      <w:lvlJc w:val="left"/>
+      <w:pPr>
+        <w:ind w:left="3240" w:hanging="360"/>
+      </w:pPr>
+      <w:rPr>
+        <w:rFonts w:ascii="Noto Sans Symbols" w:eastAsia="Noto Sans Symbols" w:hAnsi="Noto Sans Symbols" w:cs="Noto Sans Symbols"/>
+      </w:rPr>
+    </w:lvl>
+    <w:lvl w:ilvl="4">
+      <w:start w:val="1"/>
+      <w:numFmt w:val="bullet"/>
+      <w:lvlText w:val="o"/>
+      <w:lvlJc w:val="left"/>
+      <w:pPr>
+        <w:ind w:left="3960" w:hanging="360"/>
+      </w:pPr>
+      <w:rPr>
+        <w:rFonts w:ascii="Courier New" w:eastAsia="Courier New" w:hAnsi="Courier New" w:cs="Courier New"/>
+      </w:rPr>
+    </w:lvl>
+    <w:lvl w:ilvl="5">
+      <w:start w:val="1"/>
+      <w:numFmt w:val="bullet"/>
+      <w:lvlText w:val="▪"/>
+      <w:lvlJc w:val="left"/>
+      <w:pPr>
+        <w:ind w:left="4680" w:hanging="360"/>
+      </w:pPr>
+      <w:rPr>
+        <w:rFonts w:ascii="Noto Sans Symbols" w:eastAsia="Noto Sans Symbols" w:hAnsi="Noto Sans Symbols" w:cs="Noto Sans Symbols"/>
+      </w:rPr>
+    </w:lvl>
+    <w:lvl w:ilvl="6">
+      <w:start w:val="1"/>
+      <w:numFmt w:val="bullet"/>
+      <w:lvlText w:val="●"/>
+      <w:lvlJc w:val="left"/>
+      <w:pPr>
+        <w:ind w:left="5400" w:hanging="360"/>
+      </w:pPr>
+      <w:rPr>
+        <w:rFonts w:ascii="Noto Sans Symbols" w:eastAsia="Noto Sans Symbols" w:hAnsi="Noto Sans Symbols" w:cs="Noto Sans Symbols"/>
+      </w:rPr>
+    </w:lvl>
+    <w:lvl w:ilvl="7">
+      <w:start w:val="1"/>
+      <w:numFmt w:val="bullet"/>
+      <w:lvlText w:val="o"/>
+      <w:lvlJc w:val="left"/>
+      <w:pPr>
+        <w:ind w:left="6120" w:hanging="360"/>
+      </w:pPr>
+      <w:rPr>
+        <w:rFonts w:ascii="Courier New" w:eastAsia="Courier New" w:hAnsi="Courier New" w:cs="Courier New"/>
+      </w:rPr>
+    </w:lvl>
+    <w:lvl w:ilvl="8">
+      <w:start w:val="1"/>
+      <w:numFmt w:val="bullet"/>
+      <w:lvlText w:val="▪"/>
+      <w:lvlJc w:val="left"/>
+      <w:pPr>
+        <w:ind w:left="6840" w:hanging="360"/>
+      </w:pPr>
+      <w:rPr>
+        <w:rFonts w:ascii="Noto Sans Symbols" w:eastAsia="Noto Sans Symbols" w:hAnsi="Noto Sans Symbols" w:cs="Noto Sans Symbols"/>
+      </w:rPr>
+    </w:lvl>
+  </w:abstractNum>
+  <w:abstractNum w:abstractNumId="1" w15:restartNumberingAfterBreak="0">
+    <w:nsid w:val="144D08AA"/>
+    <w:multiLevelType w:val="multilevel"/>
+    <w:tmpl w:val="14B23578"/>
+    <w:lvl w:ilvl="0">
+      <w:start w:val="1"/>
+      <w:numFmt w:val="bullet"/>
+      <w:lvlText w:val="●"/>
+      <w:lvlJc w:val="left"/>
+      <w:pPr>
+        <w:ind w:left="720" w:hanging="360"/>
+      </w:pPr>
+      <w:rPr>
+        <w:rFonts w:ascii="Noto Sans Symbols" w:eastAsia="Noto Sans Symbols" w:hAnsi="Noto Sans Symbols" w:cs="Noto Sans Symbols"/>
+      </w:rPr>
+    </w:lvl>
+    <w:lvl w:ilvl="1">
+      <w:start w:val="1"/>
+      <w:numFmt w:val="bullet"/>
+      <w:lvlText w:val="o"/>
+      <w:lvlJc w:val="left"/>
+      <w:pPr>
+        <w:ind w:left="1440" w:hanging="360"/>
+      </w:pPr>
+      <w:rPr>
+        <w:rFonts w:ascii="Courier New" w:eastAsia="Courier New" w:hAnsi="Courier New" w:cs="Courier New"/>
+      </w:rPr>
+    </w:lvl>
+    <w:lvl w:ilvl="2">
+      <w:start w:val="1"/>
+      <w:numFmt w:val="bullet"/>
+      <w:lvlText w:val="▪"/>
+      <w:lvlJc w:val="left"/>
+      <w:pPr>
+        <w:ind w:left="2160" w:hanging="360"/>
+      </w:pPr>
+      <w:rPr>
+        <w:rFonts w:ascii="Noto Sans Symbols" w:eastAsia="Noto Sans Symbols" w:hAnsi="Noto Sans Symbols" w:cs="Noto Sans Symbols"/>
+      </w:rPr>
+    </w:lvl>
+    <w:lvl w:ilvl="3">
+      <w:start w:val="1"/>
+      <w:numFmt w:val="bullet"/>
+      <w:lvlText w:val="●"/>
+      <w:lvlJc w:val="left"/>
+      <w:pPr>
+        <w:ind w:left="2880" w:hanging="360"/>
+      </w:pPr>
+      <w:rPr>
+        <w:rFonts w:ascii="Noto Sans Symbols" w:eastAsia="Noto Sans Symbols" w:hAnsi="Noto Sans Symbols" w:cs="Noto Sans Symbols"/>
+      </w:rPr>
+    </w:lvl>
+    <w:lvl w:ilvl="4">
+      <w:start w:val="1"/>
+      <w:numFmt w:val="bullet"/>
+      <w:lvlText w:val="o"/>
+      <w:lvlJc w:val="left"/>
+      <w:pPr>
+        <w:ind w:left="3600" w:hanging="360"/>
+      </w:pPr>
+      <w:rPr>
+        <w:rFonts w:ascii="Courier New" w:eastAsia="Courier New" w:hAnsi="Courier New" w:cs="Courier New"/>
+      </w:rPr>
+    </w:lvl>
+    <w:lvl w:ilvl="5">
+      <w:start w:val="1"/>
+      <w:numFmt w:val="bullet"/>
+      <w:lvlText w:val="▪"/>
+      <w:lvlJc w:val="left"/>
+      <w:pPr>
+        <w:ind w:left="4320" w:hanging="360"/>
+      </w:pPr>
+      <w:rPr>
+        <w:rFonts w:ascii="Noto Sans Symbols" w:eastAsia="Noto Sans Symbols" w:hAnsi="Noto Sans Symbols" w:cs="Noto Sans Symbols"/>
+      </w:rPr>
+    </w:lvl>
+    <w:lvl w:ilvl="6">
+      <w:start w:val="1"/>
+      <w:numFmt w:val="bullet"/>
+      <w:lvlText w:val="●"/>
+      <w:lvlJc w:val="left"/>
+      <w:pPr>
+        <w:ind w:left="5040" w:hanging="360"/>
+      </w:pPr>
+      <w:rPr>
+        <w:rFonts w:ascii="Noto Sans Symbols" w:eastAsia="Noto Sans Symbols" w:hAnsi="Noto Sans Symbols" w:cs="Noto Sans Symbols"/>
+      </w:rPr>
+    </w:lvl>
+    <w:lvl w:ilvl="7">
+      <w:start w:val="1"/>
+      <w:numFmt w:val="bullet"/>
+      <w:lvlText w:val="o"/>
+      <w:lvlJc w:val="left"/>
+      <w:pPr>
+        <w:ind w:left="5760" w:hanging="360"/>
+      </w:pPr>
+      <w:rPr>
+        <w:rFonts w:ascii="Courier New" w:eastAsia="Courier New" w:hAnsi="Courier New" w:cs="Courier New"/>
+      </w:rPr>
+    </w:lvl>
+    <w:lvl w:ilvl="8">
+      <w:start w:val="1"/>
+      <w:numFmt w:val="bullet"/>
+      <w:lvlText w:val="▪"/>
+      <w:lvlJc w:val="left"/>
+      <w:pPr>
+        <w:ind w:left="6480" w:hanging="360"/>
+      </w:pPr>
+      <w:rPr>
+        <w:rFonts w:ascii="Noto Sans Symbols" w:eastAsia="Noto Sans Symbols" w:hAnsi="Noto Sans Symbols" w:cs="Noto Sans Symbols"/>
+      </w:rPr>
+    </w:lvl>
+  </w:abstractNum>
+  <w:abstractNum w:abstractNumId="2" w15:restartNumberingAfterBreak="0">
+    <w:nsid w:val="1CA936F9"/>
+    <w:multiLevelType w:val="multilevel"/>
+    <w:tmpl w:val="CFBCF0D6"/>
     <w:lvl w:ilvl="0">
       <w:start w:val="1"/>
       <w:numFmt w:val="decimal"/>
       <w:lvlText w:val="%1."/>
       <w:lvlJc w:val="left"/>
       <w:pPr>
-        <w:ind w:left="1440" w:hanging="360"/>
+        <w:ind w:left="360" w:hanging="360"/>
+      </w:pPr>
+    </w:lvl>
+    <w:lvl w:ilvl="1">
+      <w:start w:val="1"/>
+      <w:numFmt w:val="decimal"/>
+      <w:lvlText w:val="%1.%2."/>
+      <w:lvlJc w:val="left"/>
+      <w:pPr>
+        <w:ind w:left="792" w:hanging="432"/>
+      </w:pPr>
+    </w:lvl>
+    <w:lvl w:ilvl="2">
+      <w:start w:val="1"/>
+      <w:numFmt w:val="decimal"/>
+      <w:lvlText w:val="%1.%2.%3."/>
+      <w:lvlJc w:val="left"/>
+      <w:pPr>
+        <w:ind w:left="1224" w:hanging="504"/>
+      </w:pPr>
+    </w:lvl>
+    <w:lvl w:ilvl="3">
+      <w:start w:val="1"/>
+      <w:numFmt w:val="decimal"/>
+      <w:lvlText w:val="%1.%2.%3.%4."/>
+      <w:lvlJc w:val="left"/>
+      <w:pPr>
+        <w:ind w:left="1728" w:hanging="647"/>
+      </w:pPr>
+    </w:lvl>
+    <w:lvl w:ilvl="4">
+      <w:start w:val="1"/>
+      <w:numFmt w:val="decimal"/>
+      <w:lvlText w:val="%1.%2.%3.%4.%5."/>
+      <w:lvlJc w:val="left"/>
+      <w:pPr>
+        <w:ind w:left="2232" w:hanging="792"/>
+      </w:pPr>
+    </w:lvl>
+    <w:lvl w:ilvl="5">
+      <w:start w:val="1"/>
+      <w:numFmt w:val="decimal"/>
+      <w:lvlText w:val="%1.%2.%3.%4.%5.%6."/>
+      <w:lvlJc w:val="left"/>
+      <w:pPr>
+        <w:ind w:left="2736" w:hanging="935"/>
+      </w:pPr>
+    </w:lvl>
+    <w:lvl w:ilvl="6">
+      <w:start w:val="1"/>
+      <w:numFmt w:val="decimal"/>
+      <w:lvlText w:val="%1.%2.%3.%4.%5.%6.%7."/>
+      <w:lvlJc w:val="left"/>
+      <w:pPr>
+        <w:ind w:left="3240" w:hanging="1080"/>
+      </w:pPr>
+    </w:lvl>
+    <w:lvl w:ilvl="7">
+      <w:start w:val="1"/>
+      <w:numFmt w:val="decimal"/>
+      <w:lvlText w:val="%1.%2.%3.%4.%5.%6.%7.%8."/>
+      <w:lvlJc w:val="left"/>
+      <w:pPr>
+        <w:ind w:left="3744" w:hanging="1224"/>
+      </w:pPr>
+    </w:lvl>
+    <w:lvl w:ilvl="8">
+      <w:start w:val="1"/>
+      <w:numFmt w:val="decimal"/>
+      <w:lvlText w:val="%1.%2.%3.%4.%5.%6.%7.%8.%9."/>
+      <w:lvlJc w:val="left"/>
+      <w:pPr>
+        <w:ind w:left="4320" w:hanging="1440"/>
+      </w:pPr>
+    </w:lvl>
+  </w:abstractNum>
+  <w:abstractNum w:abstractNumId="3" w15:restartNumberingAfterBreak="0">
+    <w:nsid w:val="30ED308C"/>
+    <w:multiLevelType w:val="multilevel"/>
+    <w:tmpl w:val="472E470C"/>
+    <w:lvl w:ilvl="0">
+      <w:start w:val="1"/>
+      <w:numFmt w:val="bullet"/>
+      <w:lvlText w:val="●"/>
+      <w:lvlJc w:val="left"/>
+      <w:pPr>
+        <w:ind w:left="720" w:hanging="360"/>
       </w:pPr>
       <w:rPr>
-        <w:u w:val="none"/>
+        <w:rFonts w:ascii="Noto Sans Symbols" w:eastAsia="Noto Sans Symbols" w:hAnsi="Noto Sans Symbols" w:cs="Noto Sans Symbols"/>
       </w:rPr>
     </w:lvl>
     <w:lvl w:ilvl="1">
       <w:start w:val="1"/>
-      <w:numFmt w:val="lowerLetter"/>
-      <w:lvlText w:val="%2."/>
+      <w:numFmt w:val="bullet"/>
+      <w:lvlText w:val="o"/>
       <w:lvlJc w:val="left"/>
       <w:pPr>
-        <w:ind w:left="2160" w:hanging="360"/>
+        <w:ind w:left="1440" w:hanging="360"/>
       </w:pPr>
       <w:rPr>
-        <w:u w:val="none"/>
+        <w:rFonts w:ascii="Courier New" w:eastAsia="Courier New" w:hAnsi="Courier New" w:cs="Courier New"/>
       </w:rPr>
     </w:lvl>
     <w:lvl w:ilvl="2">
       <w:start w:val="1"/>
-      <w:numFmt w:val="lowerRoman"/>
-      <w:lvlText w:val="%3."/>
-      <w:lvlJc w:val="right"/>
-      <w:pPr>
-        <w:ind w:left="2880" w:hanging="360"/>
+      <w:numFmt w:val="bullet"/>
+      <w:lvlText w:val="▪"/>
+      <w:lvlJc w:val="left"/>
+      <w:pPr>
+        <w:ind w:left="2160" w:hanging="360"/>
       </w:pPr>
       <w:rPr>
-        <w:u w:val="none"/>
+        <w:rFonts w:ascii="Noto Sans Symbols" w:eastAsia="Noto Sans Symbols" w:hAnsi="Noto Sans Symbols" w:cs="Noto Sans Symbols"/>
       </w:rPr>
     </w:lvl>
     <w:lvl w:ilvl="3">
       <w:start w:val="1"/>
-      <w:numFmt w:val="decimal"/>
-      <w:lvlText w:val="%4."/>
+      <w:numFmt w:val="bullet"/>
+      <w:lvlText w:val="●"/>
       <w:lvlJc w:val="left"/>
       <w:pPr>
-        <w:ind w:left="3600" w:hanging="360"/>
+        <w:ind w:left="2880" w:hanging="360"/>
       </w:pPr>
       <w:rPr>
-        <w:u w:val="none"/>
+        <w:rFonts w:ascii="Noto Sans Symbols" w:eastAsia="Noto Sans Symbols" w:hAnsi="Noto Sans Symbols" w:cs="Noto Sans Symbols"/>
       </w:rPr>
     </w:lvl>
     <w:lvl w:ilvl="4">
       <w:start w:val="1"/>
-      <w:numFmt w:val="lowerLetter"/>
-      <w:lvlText w:val="%5."/>
+      <w:numFmt w:val="bullet"/>
+      <w:lvlText w:val="o"/>
       <w:lvlJc w:val="left"/>
       <w:pPr>
-        <w:ind w:left="4320" w:hanging="360"/>
+        <w:ind w:left="3600" w:hanging="360"/>
       </w:pPr>
       <w:rPr>
-        <w:u w:val="none"/>
+        <w:rFonts w:ascii="Courier New" w:eastAsia="Courier New" w:hAnsi="Courier New" w:cs="Courier New"/>
       </w:rPr>
     </w:lvl>
     <w:lvl w:ilvl="5">
       <w:start w:val="1"/>
-      <w:numFmt w:val="lowerRoman"/>
-      <w:lvlText w:val="%6."/>
-      <w:lvlJc w:val="right"/>
-      <w:pPr>
-        <w:ind w:left="5040" w:hanging="360"/>
+      <w:numFmt w:val="bullet"/>
+      <w:lvlText w:val="▪"/>
+      <w:lvlJc w:val="left"/>
+      <w:pPr>
+        <w:ind w:left="4320" w:hanging="360"/>
       </w:pPr>
       <w:rPr>
-        <w:u w:val="none"/>
+        <w:rFonts w:ascii="Noto Sans Symbols" w:eastAsia="Noto Sans Symbols" w:hAnsi="Noto Sans Symbols" w:cs="Noto Sans Symbols"/>
       </w:rPr>
     </w:lvl>
     <w:lvl w:ilvl="6">
       <w:start w:val="1"/>
-      <w:numFmt w:val="decimal"/>
-      <w:lvlText w:val="%7."/>
+      <w:numFmt w:val="bullet"/>
+      <w:lvlText w:val="●"/>
       <w:lvlJc w:val="left"/>
       <w:pPr>
-        <w:ind w:left="5760" w:hanging="360"/>
+        <w:ind w:left="5040" w:hanging="360"/>
       </w:pPr>
       <w:rPr>
-        <w:u w:val="none"/>
+        <w:rFonts w:ascii="Noto Sans Symbols" w:eastAsia="Noto Sans Symbols" w:hAnsi="Noto Sans Symbols" w:cs="Noto Sans Symbols"/>
       </w:rPr>
     </w:lvl>
     <w:lvl w:ilvl="7">
       <w:start w:val="1"/>
-      <w:numFmt w:val="lowerLetter"/>
-      <w:lvlText w:val="%8."/>
+      <w:numFmt w:val="bullet"/>
+      <w:lvlText w:val="o"/>
       <w:lvlJc w:val="left"/>
       <w:pPr>
-        <w:ind w:left="6480" w:hanging="360"/>
+        <w:ind w:left="5760" w:hanging="360"/>
       </w:pPr>
       <w:rPr>
-        <w:u w:val="none"/>
+        <w:rFonts w:ascii="Courier New" w:eastAsia="Courier New" w:hAnsi="Courier New" w:cs="Courier New"/>
       </w:rPr>
     </w:lvl>
     <w:lvl w:ilvl="8">
       <w:start w:val="1"/>
-      <w:numFmt w:val="lowerRoman"/>
-      <w:lvlText w:val="%9."/>
-      <w:lvlJc w:val="right"/>
-      <w:pPr>
-        <w:ind w:left="7200" w:hanging="360"/>
+      <w:numFmt w:val="bullet"/>
+      <w:lvlText w:val="▪"/>
+      <w:lvlJc w:val="left"/>
+      <w:pPr>
+        <w:ind w:left="6480" w:hanging="360"/>
       </w:pPr>
       <w:rPr>
-        <w:u w:val="none"/>
+        <w:rFonts w:ascii="Noto Sans Symbols" w:eastAsia="Noto Sans Symbols" w:hAnsi="Noto Sans Symbols" w:cs="Noto Sans Symbols"/>
       </w:rPr>
     </w:lvl>
   </w:abstractNum>
-  <w:abstractNum w:abstractNumId="1" w15:restartNumberingAfterBreak="0">
-    <w:nsid w:val="24C2523A"/>
-    <w:multiLevelType w:val="hybridMultilevel"/>
-    <w:tmpl w:val="9B0A63E4"/>
-    <w:lvl w:ilvl="0" w:tplc="04160001">
+  <w:abstractNum w:abstractNumId="4" w15:restartNumberingAfterBreak="0">
+    <w:nsid w:val="51352A6A"/>
+    <w:multiLevelType w:val="multilevel"/>
+    <w:tmpl w:val="E24E46E4"/>
+    <w:lvl w:ilvl="0">
       <w:start w:val="1"/>
-      <w:numFmt w:val="bullet"/>
-      <w:lvlText w:val=""/>
+      <w:numFmt w:val="decimal"/>
+      <w:lvlText w:val="%1."/>
       <w:lvlJc w:val="left"/>
       <w:pPr>
+        <w:tabs>
+          <w:tab w:val="num" w:pos="720"/>
+        </w:tabs>
         <w:ind w:left="720" w:hanging="360"/>
       </w:pPr>
-      <w:rPr>
-        <w:rFonts w:ascii="Symbol" w:hAnsi="Symbol" w:hint="default"/>
-      </w:rPr>
     </w:lvl>
-    <w:lvl w:ilvl="1" w:tplc="04160003" w:tentative="1">
+    <w:lvl w:ilvl="1" w:tentative="1">
       <w:start w:val="1"/>
-      <w:numFmt w:val="bullet"/>
-      <w:lvlText w:val="o"/>
+      <w:numFmt w:val="decimal"/>
+      <w:lvlText w:val="%2."/>
       <w:lvlJc w:val="left"/>
       <w:pPr>
+        <w:tabs>
+          <w:tab w:val="num" w:pos="1440"/>
+        </w:tabs>
         <w:ind w:left="1440" w:hanging="360"/>
       </w:pPr>
-      <w:rPr>
-        <w:rFonts w:ascii="Courier New" w:hAnsi="Courier New" w:cs="Courier New" w:hint="default"/>
-      </w:rPr>
     </w:lvl>
-    <w:lvl w:ilvl="2" w:tplc="04160005" w:tentative="1">
+    <w:lvl w:ilvl="2" w:tentative="1">
       <w:start w:val="1"/>
-      <w:numFmt w:val="bullet"/>
-      <w:lvlText w:val=""/>
+      <w:numFmt w:val="decimal"/>
+      <w:lvlText w:val="%3."/>
       <w:lvlJc w:val="left"/>
       <w:pPr>
+        <w:tabs>
+          <w:tab w:val="num" w:pos="2160"/>
+        </w:tabs>
         <w:ind w:left="2160" w:hanging="360"/>
       </w:pPr>
-      <w:rPr>
-        <w:rFonts w:ascii="Wingdings" w:hAnsi="Wingdings" w:hint="default"/>
-      </w:rPr>
     </w:lvl>
-    <w:lvl w:ilvl="3" w:tplc="04160001" w:tentative="1">
+    <w:lvl w:ilvl="3" w:tentative="1">
       <w:start w:val="1"/>
-      <w:numFmt w:val="bullet"/>
-      <w:lvlText w:val=""/>
+      <w:numFmt w:val="decimal"/>
+      <w:lvlText w:val="%4."/>
       <w:lvlJc w:val="left"/>
       <w:pPr>
+        <w:tabs>
+          <w:tab w:val="num" w:pos="2880"/>
+        </w:tabs>
         <w:ind w:left="2880" w:hanging="360"/>
       </w:pPr>
-      <w:rPr>
-        <w:rFonts w:ascii="Symbol" w:hAnsi="Symbol" w:hint="default"/>
-      </w:rPr>
     </w:lvl>
-    <w:lvl w:ilvl="4" w:tplc="04160003" w:tentative="1">
+    <w:lvl w:ilvl="4" w:tentative="1">
       <w:start w:val="1"/>
-      <w:numFmt w:val="bullet"/>
-      <w:lvlText w:val="o"/>
+      <w:numFmt w:val="decimal"/>
+      <w:lvlText w:val="%5."/>
       <w:lvlJc w:val="left"/>
       <w:pPr>
+        <w:tabs>
+          <w:tab w:val="num" w:pos="3600"/>
+        </w:tabs>
         <w:ind w:left="3600" w:hanging="360"/>
       </w:pPr>
-      <w:rPr>
-        <w:rFonts w:ascii="Courier New" w:hAnsi="Courier New" w:cs="Courier New" w:hint="default"/>
-      </w:rPr>
     </w:lvl>
-    <w:lvl w:ilvl="5" w:tplc="04160005" w:tentative="1">
+    <w:lvl w:ilvl="5" w:tentative="1">
       <w:start w:val="1"/>
-      <w:numFmt w:val="bullet"/>
-      <w:lvlText w:val=""/>
+      <w:numFmt w:val="decimal"/>
+      <w:lvlText w:val="%6."/>
       <w:lvlJc w:val="left"/>
       <w:pPr>
+        <w:tabs>
+          <w:tab w:val="num" w:pos="4320"/>
+        </w:tabs>
         <w:ind w:left="4320" w:hanging="360"/>
       </w:pPr>
-      <w:rPr>
-        <w:rFonts w:ascii="Wingdings" w:hAnsi="Wingdings" w:hint="default"/>
-      </w:rPr>
     </w:lvl>
-    <w:lvl w:ilvl="6" w:tplc="04160001" w:tentative="1">
+    <w:lvl w:ilvl="6" w:tentative="1">
       <w:start w:val="1"/>
-      <w:numFmt w:val="bullet"/>
-      <w:lvlText w:val=""/>
+      <w:numFmt w:val="decimal"/>
+      <w:lvlText w:val="%7."/>
       <w:lvlJc w:val="left"/>
       <w:pPr>
+        <w:tabs>
+          <w:tab w:val="num" w:pos="5040"/>
+        </w:tabs>
         <w:ind w:left="5040" w:hanging="360"/>
       </w:pPr>
-      <w:rPr>
-        <w:rFonts w:ascii="Symbol" w:hAnsi="Symbol" w:hint="default"/>
-      </w:rPr>
     </w:lvl>
-    <w:lvl w:ilvl="7" w:tplc="04160003" w:tentative="1">
+    <w:lvl w:ilvl="7" w:tentative="1">
       <w:start w:val="1"/>
-      <w:numFmt w:val="bullet"/>
-      <w:lvlText w:val="o"/>
+      <w:numFmt w:val="decimal"/>
+      <w:lvlText w:val="%8."/>
       <w:lvlJc w:val="left"/>
       <w:pPr>
+        <w:tabs>
+          <w:tab w:val="num" w:pos="5760"/>
+        </w:tabs>
         <w:ind w:left="5760" w:hanging="360"/>
       </w:pPr>
-      <w:rPr>
-        <w:rFonts w:ascii="Courier New" w:hAnsi="Courier New" w:cs="Courier New" w:hint="default"/>
-      </w:rPr>
     </w:lvl>
-    <w:lvl w:ilvl="8" w:tplc="04160005" w:tentative="1">
+    <w:lvl w:ilvl="8" w:tentative="1">
       <w:start w:val="1"/>
-      <w:numFmt w:val="bullet"/>
-      <w:lvlText w:val=""/>
+      <w:numFmt w:val="decimal"/>
+      <w:lvlText w:val="%9."/>
       <w:lvlJc w:val="left"/>
       <w:pPr>
+        <w:tabs>
+          <w:tab w:val="num" w:pos="6480"/>
+        </w:tabs>
         <w:ind w:left="6480" w:hanging="360"/>
       </w:pPr>
-      <w:rPr>
-        <w:rFonts w:ascii="Wingdings" w:hAnsi="Wingdings" w:hint="default"/>
-      </w:rPr>
     </w:lvl>
   </w:abstractNum>
-  <w:num w:numId="1" w16cid:durableId="894894239">
+  <w:abstractNum w:abstractNumId="5" w15:restartNumberingAfterBreak="0">
+    <w:nsid w:val="708A2F6B"/>
+    <w:multiLevelType w:val="multilevel"/>
+    <w:tmpl w:val="CFBCF0D6"/>
+    <w:lvl w:ilvl="0">
+      <w:start w:val="1"/>
+      <w:numFmt w:val="decimal"/>
+      <w:lvlText w:val="%1."/>
+      <w:lvlJc w:val="left"/>
+      <w:pPr>
+        <w:ind w:left="360" w:hanging="360"/>
+      </w:pPr>
+    </w:lvl>
+    <w:lvl w:ilvl="1">
+      <w:start w:val="1"/>
+      <w:numFmt w:val="decimal"/>
+      <w:lvlText w:val="%1.%2."/>
+      <w:lvlJc w:val="left"/>
+      <w:pPr>
+        <w:ind w:left="792" w:hanging="432"/>
+      </w:pPr>
+    </w:lvl>
+    <w:lvl w:ilvl="2">
+      <w:start w:val="1"/>
+      <w:numFmt w:val="decimal"/>
+      <w:lvlText w:val="%1.%2.%3."/>
+      <w:lvlJc w:val="left"/>
+      <w:pPr>
+        <w:ind w:left="1224" w:hanging="504"/>
+      </w:pPr>
+    </w:lvl>
+    <w:lvl w:ilvl="3">
+      <w:start w:val="1"/>
+      <w:numFmt w:val="decimal"/>
+      <w:lvlText w:val="%1.%2.%3.%4."/>
+      <w:lvlJc w:val="left"/>
+      <w:pPr>
+        <w:ind w:left="1728" w:hanging="647"/>
+      </w:pPr>
+    </w:lvl>
+    <w:lvl w:ilvl="4">
+      <w:start w:val="1"/>
+      <w:numFmt w:val="decimal"/>
+      <w:lvlText w:val="%1.%2.%3.%4.%5."/>
+      <w:lvlJc w:val="left"/>
+      <w:pPr>
+        <w:ind w:left="2232" w:hanging="792"/>
+      </w:pPr>
+    </w:lvl>
+    <w:lvl w:ilvl="5">
+      <w:start w:val="1"/>
+      <w:numFmt w:val="decimal"/>
+      <w:lvlText w:val="%1.%2.%3.%4.%5.%6."/>
+      <w:lvlJc w:val="left"/>
+      <w:pPr>
+        <w:ind w:left="2736" w:hanging="935"/>
+      </w:pPr>
+    </w:lvl>
+    <w:lvl w:ilvl="6">
+      <w:start w:val="1"/>
+      <w:numFmt w:val="decimal"/>
+      <w:lvlText w:val="%1.%2.%3.%4.%5.%6.%7."/>
+      <w:lvlJc w:val="left"/>
+      <w:pPr>
+        <w:ind w:left="3240" w:hanging="1080"/>
+      </w:pPr>
+    </w:lvl>
+    <w:lvl w:ilvl="7">
+      <w:start w:val="1"/>
+      <w:numFmt w:val="decimal"/>
+      <w:lvlText w:val="%1.%2.%3.%4.%5.%6.%7.%8."/>
+      <w:lvlJc w:val="left"/>
+      <w:pPr>
+        <w:ind w:left="3744" w:hanging="1224"/>
+      </w:pPr>
+    </w:lvl>
+    <w:lvl w:ilvl="8">
+      <w:start w:val="1"/>
+      <w:numFmt w:val="decimal"/>
+      <w:lvlText w:val="%1.%2.%3.%4.%5.%6.%7.%8.%9."/>
+      <w:lvlJc w:val="left"/>
+      <w:pPr>
+        <w:ind w:left="4320" w:hanging="1440"/>
+      </w:pPr>
+    </w:lvl>
+  </w:abstractNum>
+  <w:num w:numId="1">
+    <w:abstractNumId w:val="5"/>
+  </w:num>
+  <w:num w:numId="2">
     <w:abstractNumId w:val="0"/>
   </w:num>
-  <w:num w:numId="2" w16cid:durableId="1642036832">
+  <w:num w:numId="3">
+    <w:abstractNumId w:val="3"/>
+  </w:num>
+  <w:num w:numId="4">
     <w:abstractNumId w:val="1"/>
+  </w:num>
+  <w:num w:numId="5">
+    <w:abstractNumId w:val="4"/>
+  </w:num>
+  <w:num w:numId="6">
+    <w:abstractNumId w:val="2"/>
   </w:num>
 </w:numbering>
 </file>
 
 <file path=word/styles.xml><?xml version="1.0" encoding="utf-8"?>
-<w:styles xmlns:mc="http://schemas.openxmlformats.org/markup-compatibility/2006" xmlns:r="http://schemas.openxmlformats.org/officeDocument/2006/relationships" xmlns:w="http://schemas.openxmlformats.org/wordprocessingml/2006/main" xmlns:w14="http://schemas.microsoft.com/office/word/2010/wordml" xmlns:w15="http://schemas.microsoft.com/office/word/2012/wordml" xmlns:w16cex="http://schemas.microsoft.com/office/word/2018/wordml/cex" xmlns:w16cid="http://schemas.microsoft.com/office/word/2016/wordml/cid" xmlns:w16="http://schemas.microsoft.com/office/word/2018/wordml" xmlns:w16sdtdh="http://schemas.microsoft.com/office/word/2020/wordml/sdtdatahash" xmlns:w16se="http://schemas.microsoft.com/office/word/2015/wordml/symex" mc:Ignorable="w14 w15 w16se w16cid w16 w16cex w16sdtdh">
+<w:styles xmlns:mc="http://schemas.openxmlformats.org/markup-compatibility/2006" xmlns:r="http://schemas.openxmlformats.org/officeDocument/2006/relationships" xmlns:w="http://schemas.openxmlformats.org/wordprocessingml/2006/main" xmlns:w14="http://schemas.microsoft.com/office/word/2010/wordml" xmlns:w15="http://schemas.microsoft.com/office/word/2012/wordml" xmlns:w16se="http://schemas.microsoft.com/office/word/2015/wordml/symex" mc:Ignorable="w14 w15 w16se">
   <w:docDefaults>
     <w:rPrDefault>
       <w:rPr>
@@ -4073,7 +4801,7 @@
       </w:pPr>
     </w:pPrDefault>
   </w:docDefaults>
-  <w:latentStyles w:defLockedState="0" w:defUIPriority="99" w:defSemiHidden="0" w:defUnhideWhenUsed="0" w:defQFormat="0" w:count="376">
+  <w:latentStyles w:defLockedState="0" w:defUIPriority="99" w:defSemiHidden="0" w:defUnhideWhenUsed="0" w:defQFormat="0" w:count="371">
     <w:lsdException w:name="Normal" w:uiPriority="0" w:qFormat="1"/>
     <w:lsdException w:name="heading 1" w:uiPriority="9" w:qFormat="1"/>
     <w:lsdException w:name="heading 2" w:semiHidden="1" w:uiPriority="9" w:unhideWhenUsed="1" w:qFormat="1"/>
@@ -4445,11 +5173,6 @@
     <w:lsdException w:name="List Table 5 Dark Accent 6" w:uiPriority="50"/>
     <w:lsdException w:name="List Table 6 Colorful Accent 6" w:uiPriority="51"/>
     <w:lsdException w:name="List Table 7 Colorful Accent 6" w:uiPriority="52"/>
-    <w:lsdException w:name="Mention" w:semiHidden="1" w:unhideWhenUsed="1"/>
-    <w:lsdException w:name="Smart Hyperlink" w:semiHidden="1" w:unhideWhenUsed="1"/>
-    <w:lsdException w:name="Hashtag" w:semiHidden="1" w:unhideWhenUsed="1"/>
-    <w:lsdException w:name="Unresolved Mention" w:semiHidden="1" w:unhideWhenUsed="1"/>
-    <w:lsdException w:name="Smart Link" w:semiHidden="1" w:unhideWhenUsed="1"/>
   </w:latentStyles>
   <w:style w:type="paragraph" w:default="1" w:styleId="Normal">
     <w:name w:val="Normal"/>
@@ -4619,13 +5342,22 @@
       <w:szCs w:val="28"/>
     </w:rPr>
   </w:style>
+  <w:style w:type="table" w:customStyle="1" w:styleId="TableNormal0">
+    <w:name w:val="Table Normal"/>
+    <w:tblPr>
+      <w:tblCellMar>
+        <w:top w:w="0" w:type="dxa"/>
+        <w:left w:w="0" w:type="dxa"/>
+        <w:bottom w:w="0" w:type="dxa"/>
+        <w:right w:w="0" w:type="dxa"/>
+      </w:tblCellMar>
+    </w:tblPr>
+  </w:style>
   <w:style w:type="paragraph" w:styleId="Subttulo">
     <w:name w:val="Subtitle"/>
     <w:basedOn w:val="Normal"/>
     <w:next w:val="Normal"/>
     <w:link w:val="SubttuloChar"/>
-    <w:uiPriority w:val="11"/>
-    <w:qFormat/>
     <w:pPr>
       <w:keepNext/>
       <w:keepLines/>
@@ -4638,7 +5370,7 @@
     </w:rPr>
   </w:style>
   <w:style w:type="table" w:customStyle="1" w:styleId="a">
-    <w:basedOn w:val="TableNormal"/>
+    <w:basedOn w:val="TableNormal0"/>
     <w:tblPr>
       <w:tblStyleRowBandSize w:val="1"/>
       <w:tblStyleColBandSize w:val="1"/>
@@ -4651,7 +5383,7 @@
     </w:tblPr>
   </w:style>
   <w:style w:type="table" w:customStyle="1" w:styleId="a0">
-    <w:basedOn w:val="TableNormal"/>
+    <w:basedOn w:val="TableNormal0"/>
     <w:tblPr>
       <w:tblStyleRowBandSize w:val="1"/>
       <w:tblStyleColBandSize w:val="1"/>
@@ -4664,7 +5396,7 @@
     </w:tblPr>
   </w:style>
   <w:style w:type="table" w:customStyle="1" w:styleId="a1">
-    <w:basedOn w:val="TableNormal"/>
+    <w:basedOn w:val="TableNormal0"/>
     <w:tblPr>
       <w:tblStyleRowBandSize w:val="1"/>
       <w:tblStyleColBandSize w:val="1"/>
@@ -4677,7 +5409,7 @@
     </w:tblPr>
   </w:style>
   <w:style w:type="table" w:customStyle="1" w:styleId="a2">
-    <w:basedOn w:val="TableNormal"/>
+    <w:basedOn w:val="TableNormal0"/>
     <w:tblPr>
       <w:tblStyleRowBandSize w:val="1"/>
       <w:tblStyleColBandSize w:val="1"/>
@@ -4690,7 +5422,7 @@
     </w:tblPr>
   </w:style>
   <w:style w:type="table" w:customStyle="1" w:styleId="a3">
-    <w:basedOn w:val="TableNormal"/>
+    <w:basedOn w:val="TableNormal0"/>
     <w:tblPr>
       <w:tblStyleRowBandSize w:val="1"/>
       <w:tblStyleColBandSize w:val="1"/>
@@ -4703,7 +5435,7 @@
     </w:tblPr>
   </w:style>
   <w:style w:type="table" w:customStyle="1" w:styleId="a4">
-    <w:basedOn w:val="TableNormal"/>
+    <w:basedOn w:val="TableNormal0"/>
     <w:tblPr>
       <w:tblStyleRowBandSize w:val="1"/>
       <w:tblStyleColBandSize w:val="1"/>
@@ -4716,7 +5448,7 @@
     </w:tblPr>
   </w:style>
   <w:style w:type="table" w:customStyle="1" w:styleId="a5">
-    <w:basedOn w:val="TableNormal"/>
+    <w:basedOn w:val="TableNormal0"/>
     <w:tblPr>
       <w:tblStyleRowBandSize w:val="1"/>
       <w:tblStyleColBandSize w:val="1"/>
@@ -4729,7 +5461,7 @@
     </w:tblPr>
   </w:style>
   <w:style w:type="table" w:customStyle="1" w:styleId="a6">
-    <w:basedOn w:val="TableNormal"/>
+    <w:basedOn w:val="TableNormal0"/>
     <w:tblPr>
       <w:tblStyleRowBandSize w:val="1"/>
       <w:tblStyleColBandSize w:val="1"/>
@@ -4742,7 +5474,7 @@
     </w:tblPr>
   </w:style>
   <w:style w:type="table" w:customStyle="1" w:styleId="a7">
-    <w:basedOn w:val="TableNormal"/>
+    <w:basedOn w:val="TableNormal0"/>
     <w:tblPr>
       <w:tblStyleRowBandSize w:val="1"/>
       <w:tblStyleColBandSize w:val="1"/>
@@ -4755,7 +5487,7 @@
     </w:tblPr>
   </w:style>
   <w:style w:type="table" w:customStyle="1" w:styleId="a8">
-    <w:basedOn w:val="TableNormal"/>
+    <w:basedOn w:val="TableNormal0"/>
     <w:tblPr>
       <w:tblStyleRowBandSize w:val="1"/>
       <w:tblStyleColBandSize w:val="1"/>
@@ -4768,7 +5500,7 @@
     </w:tblPr>
   </w:style>
   <w:style w:type="table" w:customStyle="1" w:styleId="a9">
-    <w:basedOn w:val="TableNormal"/>
+    <w:basedOn w:val="TableNormal0"/>
     <w:tblPr>
       <w:tblStyleRowBandSize w:val="1"/>
       <w:tblStyleColBandSize w:val="1"/>
@@ -4781,7 +5513,7 @@
     </w:tblPr>
   </w:style>
   <w:style w:type="table" w:customStyle="1" w:styleId="aa">
-    <w:basedOn w:val="TableNormal"/>
+    <w:basedOn w:val="TableNormal0"/>
     <w:tblPr>
       <w:tblStyleRowBandSize w:val="1"/>
       <w:tblStyleColBandSize w:val="1"/>
@@ -4842,6 +5574,39 @@
       <w:rFonts w:ascii="Times New Roman" w:eastAsia="Times New Roman" w:hAnsi="Times New Roman" w:cs="Times New Roman"/>
       <w:sz w:val="24"/>
       <w:szCs w:val="24"/>
+    </w:rPr>
+  </w:style>
+  <w:style w:type="character" w:styleId="Hyperlink">
+    <w:name w:val="Hyperlink"/>
+    <w:basedOn w:val="Fontepargpadro"/>
+    <w:uiPriority w:val="99"/>
+    <w:unhideWhenUsed/>
+    <w:rsid w:val="00EC0300"/>
+    <w:rPr>
+      <w:color w:val="0000FF" w:themeColor="hyperlink"/>
+      <w:u w:val="single"/>
+    </w:rPr>
+  </w:style>
+  <w:style w:type="table" w:customStyle="1" w:styleId="ab">
+    <w:basedOn w:val="TableNormal0"/>
+    <w:tblPr>
+      <w:tblStyleRowBandSize w:val="1"/>
+      <w:tblStyleColBandSize w:val="1"/>
+      <w:tblCellMar>
+        <w:left w:w="115" w:type="dxa"/>
+        <w:right w:w="115" w:type="dxa"/>
+      </w:tblCellMar>
+    </w:tblPr>
+  </w:style>
+  <w:style w:type="character" w:styleId="Forte">
+    <w:name w:val="Strong"/>
+    <w:basedOn w:val="Fontepargpadro"/>
+    <w:uiPriority w:val="22"/>
+    <w:qFormat/>
+    <w:rsid w:val="00FC2D3C"/>
+    <w:rPr>
+      <w:b/>
+      <w:bCs/>
     </w:rPr>
   </w:style>
 </w:styles>
@@ -5168,13 +5933,16 @@
 </file>
 
 <file path=customXml/item1.xml><?xml version="1.0" encoding="utf-8"?>
-<b:Sources xmlns:b="http://schemas.openxmlformats.org/officeDocument/2006/bibliography" xmlns="http://schemas.openxmlformats.org/officeDocument/2006/bibliography" SelectedStyle="\APASixthEditionOfficeOnline.xsl" StyleName="APA" Version="6"/>
+<go:gDocsCustomXmlDataStorage xmlns:go="http://customooxmlschemas.google.com/" xmlns:r="http://schemas.openxmlformats.org/officeDocument/2006/relationships" uri="GoogleDocsCustomDataVersion2">
+  <go:docsCustomData xmlns:go="http://customooxmlschemas.google.com/" roundtripDataSignature="AMtx7mgIglRYbFj3279H4HY+AWI7m9QUjQ==">CgMxLjAyCGguZ2pkZ3hzMgloLjMwajB6bGwyCWguMWZvYjl0ZTIJaC4zem55c2g3MgloLjJldDkycDAyCGgudHlqY3d0MgloLjNkeTZ2a20yCWguMXQzaDVzZjIJaC40ZDM0b2c4MgloLjJzOGV5bzE4AHIhMVFRbW05LW8wSWF1dFdMVUlXTUxOenFnY3g3dk1UOFA4</go:docsCustomData>
+</go:gDocsCustomXmlDataStorage>
 </file>
 
 <file path=customXml/itemProps1.xml><?xml version="1.0" encoding="utf-8"?>
-<ds:datastoreItem xmlns:ds="http://schemas.openxmlformats.org/officeDocument/2006/customXml" ds:itemID="{22AC154F-CA67-40E7-88BF-0194FD666B81}">
+<ds:datastoreItem xmlns:ds="http://schemas.openxmlformats.org/officeDocument/2006/customXml" ds:itemID="{11111111-1234-1234-1234-123412341234}">
   <ds:schemaRefs>
-    <ds:schemaRef ds:uri="http://schemas.openxmlformats.org/officeDocument/2006/bibliography"/>
+    <ds:schemaRef ds:uri="http://customooxmlschemas.google.com/"/>
+    <ds:schemaRef ds:uri="http://schemas.openxmlformats.org/officeDocument/2006/relationships"/>
   </ds:schemaRefs>
 </ds:datastoreItem>
 </file>
</xml_diff>